<commit_message>
Various improvements in compatibility and documentation (see release notes)
</commit_message>
<xml_diff>
--- a/Application/BuiltInDocuments/Macoslib Overview.docx
+++ b/Application/BuiltInDocuments/Macoslib Overview.docx
@@ -36,6 +36,30 @@
       <w:r>
         <w:t>filling the gap between Xojo and OS X.</w:t>
       </w:r>
+      <w:r>
+        <w:t xml:space="preserve"> This document describes </w:t>
+      </w:r>
+      <w:r>
+        <w:rPr>
+          <w:b/>
+        </w:rPr>
+        <w:t xml:space="preserve">only </w:t>
+      </w:r>
+      <w:r>
+        <w:rPr>
+          <w:b/>
+        </w:rPr>
+        <w:t>some</w:t>
+      </w:r>
+      <w:r>
+        <w:t xml:space="preserve"> of the improvements </w:t>
+      </w:r>
+      <w:r>
+        <w:t>macoslib</w:t>
+      </w:r>
+      <w:r>
+        <w:t xml:space="preserve"> brings to your apps.</w:t>
+      </w:r>
     </w:p>
     <w:p>
       <w:pPr>
@@ -44,6 +68,8 @@
       <w:r>
         <w:t>The Purpose of macoslib</w:t>
       </w:r>
+      <w:bookmarkStart w:id="0" w:name="_GoBack"/>
+      <w:bookmarkEnd w:id="0"/>
     </w:p>
     <w:p>
       <w:r>
@@ -99,7 +125,10 @@
         <w:pStyle w:val="Titre1"/>
       </w:pPr>
       <w:r>
-        <w:t>Basic Controls</w:t>
+        <w:t>Controls</w:t>
+      </w:r>
+      <w:r>
+        <w:t xml:space="preserve"> and Windows</w:t>
       </w:r>
     </w:p>
     <w:p>
@@ -397,9 +426,9 @@
         <w:tblLook w:val="04A0" w:firstRow="1" w:lastRow="0" w:firstColumn="1" w:lastColumn="0" w:noHBand="0" w:noVBand="1"/>
       </w:tblPr>
       <w:tblGrid>
-        <w:gridCol w:w="3452"/>
-        <w:gridCol w:w="3183"/>
-        <w:gridCol w:w="2653"/>
+        <w:gridCol w:w="3456"/>
+        <w:gridCol w:w="3186"/>
+        <w:gridCol w:w="3071"/>
       </w:tblGrid>
       <w:tr>
         <w:tc>
@@ -408,6 +437,9 @@
           </w:tcPr>
           <w:p>
             <w:r>
+              <w:rPr>
+                <w:noProof/>
+              </w:rPr>
               <w:drawing>
                 <wp:inline distT="0" distB="0" distL="0" distR="0" wp14:anchorId="2E00B5CF" wp14:editId="6C4BA522">
                   <wp:extent cx="2044700" cy="228600"/>
@@ -465,6 +497,9 @@
           </w:tcPr>
           <w:p>
             <w:r>
+              <w:rPr>
+                <w:noProof/>
+              </w:rPr>
               <w:drawing>
                 <wp:inline distT="0" distB="0" distL="0" distR="0" wp14:anchorId="30A33BF9" wp14:editId="0140897E">
                   <wp:extent cx="1885950" cy="488950"/>
@@ -597,32 +632,131 @@
     </w:p>
     <w:p>
       <w:r>
-        <w:t>Objects can be rearranged by drag&amp;drop, they natively support copying, pasting, deleting and undo.</w:t>
-      </w:r>
-    </w:p>
-    <w:p>
-      <w:pPr>
-        <w:spacing w:before="0" w:line="240" w:lineRule="auto"/>
-        <w:jc w:val="left"/>
-        <w:rPr>
-          <w:rFonts w:ascii="Helvetica" w:eastAsiaTheme="majorEastAsia" w:hAnsi="Helvetica" w:cstheme="majorBidi"/>
-          <w:b/>
-          <w:bCs/>
-          <w:color w:val="4F81BD" w:themeColor="accent1"/>
-          <w:sz w:val="26"/>
-          <w:szCs w:val="26"/>
-        </w:rPr>
-      </w:pPr>
-      <w:r>
-        <w:br w:type="page"/>
+        <w:t>Objects</w:t>
+      </w:r>
+      <w:r>
+        <w:t xml:space="preserve"> can be rearranged by drag&amp;drop and</w:t>
+      </w:r>
+      <w:r>
+        <w:t xml:space="preserve"> they natively support copying, pasting, deleting and undo.</w:t>
       </w:r>
     </w:p>
     <w:p>
       <w:pPr>
         <w:pStyle w:val="Titre2"/>
       </w:pPr>
-      <w:bookmarkStart w:id="0" w:name="_GoBack"/>
-      <w:bookmarkEnd w:id="0"/>
+      <w:r>
+        <w:t>User Notifications</w:t>
+      </w:r>
+    </w:p>
+    <w:p>
+      <w:pPr>
+        <w:rPr>
+          <w:b/>
+          <w:bCs/>
+        </w:rPr>
+      </w:pPr>
+      <w:r>
+        <w:rPr>
+          <w:noProof/>
+        </w:rPr>
+        <w:drawing>
+          <wp:anchor distT="0" distB="0" distL="114300" distR="114300" simplePos="0" relativeHeight="251659264" behindDoc="0" locked="0" layoutInCell="1" allowOverlap="1" wp14:anchorId="20EEDFA8" wp14:editId="1913EAE5">
+            <wp:simplePos x="0" y="0"/>
+            <wp:positionH relativeFrom="column">
+              <wp:posOffset>3837940</wp:posOffset>
+            </wp:positionH>
+            <wp:positionV relativeFrom="paragraph">
+              <wp:posOffset>106680</wp:posOffset>
+            </wp:positionV>
+            <wp:extent cx="1974850" cy="463550"/>
+            <wp:effectExtent l="0" t="0" r="6350" b="0"/>
+            <wp:wrapThrough wrapText="bothSides">
+              <wp:wrapPolygon edited="0">
+                <wp:start x="0" y="0"/>
+                <wp:lineTo x="0" y="20121"/>
+                <wp:lineTo x="21392" y="20121"/>
+                <wp:lineTo x="21392" y="0"/>
+                <wp:lineTo x="0" y="0"/>
+              </wp:wrapPolygon>
+            </wp:wrapThrough>
+            <wp:docPr id="13" name="Image 2"/>
+            <wp:cNvGraphicFramePr>
+              <a:graphicFrameLocks xmlns:a="http://schemas.openxmlformats.org/drawingml/2006/main" noChangeAspect="1"/>
+            </wp:cNvGraphicFramePr>
+            <a:graphic xmlns:a="http://schemas.openxmlformats.org/drawingml/2006/main">
+              <a:graphicData uri="http://schemas.openxmlformats.org/drawingml/2006/picture">
+                <pic:pic xmlns:pic="http://schemas.openxmlformats.org/drawingml/2006/picture">
+                  <pic:nvPicPr>
+                    <pic:cNvPr id="0" name="Picture 2"/>
+                    <pic:cNvPicPr>
+                      <a:picLocks noChangeAspect="1" noChangeArrowheads="1"/>
+                    </pic:cNvPicPr>
+                  </pic:nvPicPr>
+                  <pic:blipFill>
+                    <a:blip r:embed="rId12">
+                      <a:extLst>
+                        <a:ext uri="{28A0092B-C50C-407E-A947-70E740481C1C}">
+                          <a14:useLocalDpi xmlns:a14="http://schemas.microsoft.com/office/drawing/2010/main" val="0"/>
+                        </a:ext>
+                      </a:extLst>
+                    </a:blip>
+                    <a:srcRect/>
+                    <a:stretch>
+                      <a:fillRect/>
+                    </a:stretch>
+                  </pic:blipFill>
+                  <pic:spPr bwMode="auto">
+                    <a:xfrm>
+                      <a:off x="0" y="0"/>
+                      <a:ext cx="1974850" cy="463550"/>
+                    </a:xfrm>
+                    <a:prstGeom prst="rect">
+                      <a:avLst/>
+                    </a:prstGeom>
+                    <a:noFill/>
+                    <a:ln>
+                      <a:noFill/>
+                    </a:ln>
+                  </pic:spPr>
+                </pic:pic>
+              </a:graphicData>
+            </a:graphic>
+            <wp14:sizeRelH relativeFrom="page">
+              <wp14:pctWidth>0</wp14:pctWidth>
+            </wp14:sizeRelH>
+            <wp14:sizeRelV relativeFrom="page">
+              <wp14:pctHeight>0</wp14:pctHeight>
+            </wp14:sizeRelV>
+          </wp:anchor>
+        </w:drawing>
+      </w:r>
+      <w:r>
+        <w:t>Since OS X 10.8, applications can display user notifications</w:t>
+      </w:r>
+      <w:r>
+        <w:t xml:space="preserve"> as Growl used to. Such notifications appear in the Notification Center</w:t>
+      </w:r>
+      <w:r>
+        <w:rPr>
+          <w:noProof/>
+        </w:rPr>
+        <w:t xml:space="preserve"> </w:t>
+      </w:r>
+      <w:r>
+        <w:rPr>
+          <w:noProof/>
+        </w:rPr>
+        <w:t>but they can also be postponed, repeated…</w:t>
+      </w:r>
+      <w:r>
+        <w:br w:type="page"/>
+      </w:r>
+    </w:p>
+    <w:p>
+      <w:pPr>
+        <w:pStyle w:val="Titre2"/>
+      </w:pPr>
       <w:r>
         <w:lastRenderedPageBreak/>
         <w:t>Date Picker</w:t>
@@ -660,6 +794,9 @@
           </w:tcPr>
           <w:p>
             <w:r>
+              <w:rPr>
+                <w:noProof/>
+              </w:rPr>
               <w:drawing>
                 <wp:inline distT="0" distB="0" distL="0" distR="0" wp14:anchorId="183EBB05" wp14:editId="39997493">
                   <wp:extent cx="1809750" cy="190500"/>
@@ -678,7 +815,7 @@
                           </pic:cNvPicPr>
                         </pic:nvPicPr>
                         <pic:blipFill>
-                          <a:blip r:embed="rId12">
+                          <a:blip r:embed="rId13">
                             <a:extLst>
                               <a:ext uri="{28A0092B-C50C-407E-A947-70E740481C1C}">
                                 <a14:useLocalDpi xmlns:a14="http://schemas.microsoft.com/office/drawing/2010/main" val="0"/>
@@ -718,6 +855,9 @@
           </w:tcPr>
           <w:p>
             <w:r>
+              <w:rPr>
+                <w:noProof/>
+              </w:rPr>
               <w:drawing>
                 <wp:inline distT="0" distB="0" distL="0" distR="0" wp14:anchorId="541334AF" wp14:editId="7FD9001A">
                   <wp:extent cx="1816100" cy="958850"/>
@@ -736,7 +876,7 @@
                           </pic:cNvPicPr>
                         </pic:nvPicPr>
                         <pic:blipFill>
-                          <a:blip r:embed="rId13">
+                          <a:blip r:embed="rId14">
                             <a:extLst>
                               <a:ext uri="{28A0092B-C50C-407E-A947-70E740481C1C}">
                                 <a14:useLocalDpi xmlns:a14="http://schemas.microsoft.com/office/drawing/2010/main" val="0"/>
@@ -833,7 +973,7 @@
                     </pic:cNvPicPr>
                   </pic:nvPicPr>
                   <pic:blipFill>
-                    <a:blip r:embed="rId14">
+                    <a:blip r:embed="rId15">
                       <a:extLst>
                         <a:ext uri="{28A0092B-C50C-407E-A947-70E740481C1C}">
                           <a14:useLocalDpi xmlns:a14="http://schemas.microsoft.com/office/drawing/2010/main" val="0"/>
@@ -902,7 +1042,7 @@
                     </pic:cNvPicPr>
                   </pic:nvPicPr>
                   <pic:blipFill>
-                    <a:blip r:embed="rId15">
+                    <a:blip r:embed="rId16">
                       <a:extLst>
                         <a:ext uri="{28A0092B-C50C-407E-A947-70E740481C1C}">
                           <a14:useLocalDpi xmlns:a14="http://schemas.microsoft.com/office/drawing/2010/main" val="0"/>
@@ -932,6 +1072,707 @@
             </a:graphic>
           </wp:inline>
         </w:drawing>
+      </w:r>
+    </w:p>
+    <w:p>
+      <w:pPr>
+        <w:pStyle w:val="Titre3"/>
+      </w:pPr>
+      <w:r>
+        <w:t>… and using</w:t>
+      </w:r>
+      <w:r>
+        <w:t xml:space="preserve"> the Image View control to display them</w:t>
+      </w:r>
+    </w:p>
+    <w:p>
+      <w:r>
+        <w:rPr>
+          <w:noProof/>
+        </w:rPr>
+        <w:drawing>
+          <wp:anchor distT="0" distB="0" distL="114300" distR="114300" simplePos="0" relativeHeight="251661312" behindDoc="0" locked="0" layoutInCell="1" allowOverlap="1" wp14:anchorId="44E3D381" wp14:editId="566AC04B">
+            <wp:simplePos x="0" y="0"/>
+            <wp:positionH relativeFrom="column">
+              <wp:posOffset>3952240</wp:posOffset>
+            </wp:positionH>
+            <wp:positionV relativeFrom="paragraph">
+              <wp:posOffset>66040</wp:posOffset>
+            </wp:positionV>
+            <wp:extent cx="1835150" cy="660400"/>
+            <wp:effectExtent l="0" t="0" r="0" b="0"/>
+            <wp:wrapSquare wrapText="bothSides"/>
+            <wp:docPr id="15" name="Image 15"/>
+            <wp:cNvGraphicFramePr>
+              <a:graphicFrameLocks xmlns:a="http://schemas.openxmlformats.org/drawingml/2006/main" noChangeAspect="1"/>
+            </wp:cNvGraphicFramePr>
+            <a:graphic xmlns:a="http://schemas.openxmlformats.org/drawingml/2006/main">
+              <a:graphicData uri="http://schemas.openxmlformats.org/drawingml/2006/picture">
+                <pic:pic xmlns:pic="http://schemas.openxmlformats.org/drawingml/2006/picture">
+                  <pic:nvPicPr>
+                    <pic:cNvPr id="0" name="Picture 2"/>
+                    <pic:cNvPicPr>
+                      <a:picLocks noChangeAspect="1" noChangeArrowheads="1"/>
+                    </pic:cNvPicPr>
+                  </pic:nvPicPr>
+                  <pic:blipFill>
+                    <a:blip r:embed="rId17">
+                      <a:extLst>
+                        <a:ext uri="{28A0092B-C50C-407E-A947-70E740481C1C}">
+                          <a14:useLocalDpi xmlns:a14="http://schemas.microsoft.com/office/drawing/2010/main" val="0"/>
+                        </a:ext>
+                      </a:extLst>
+                    </a:blip>
+                    <a:srcRect/>
+                    <a:stretch>
+                      <a:fillRect/>
+                    </a:stretch>
+                  </pic:blipFill>
+                  <pic:spPr bwMode="auto">
+                    <a:xfrm>
+                      <a:off x="0" y="0"/>
+                      <a:ext cx="1835150" cy="660400"/>
+                    </a:xfrm>
+                    <a:prstGeom prst="rect">
+                      <a:avLst/>
+                    </a:prstGeom>
+                    <a:noFill/>
+                    <a:ln>
+                      <a:noFill/>
+                    </a:ln>
+                    <a:extLst>
+                      <a:ext uri="{FAA26D3D-D897-4be2-8F04-BA451C77F1D7}">
+                        <ma14:placeholderFlag xmlns:ma14="http://schemas.microsoft.com/office/mac/drawingml/2011/main"/>
+                      </a:ext>
+                    </a:extLst>
+                  </pic:spPr>
+                </pic:pic>
+              </a:graphicData>
+            </a:graphic>
+            <wp14:sizeRelH relativeFrom="page">
+              <wp14:pctWidth>0</wp14:pctWidth>
+            </wp14:sizeRelH>
+            <wp14:sizeRelV relativeFrom="page">
+              <wp14:pctHeight>0</wp14:pctHeight>
+            </wp14:sizeRelV>
+          </wp:anchor>
+        </w:drawing>
+      </w:r>
+      <w:r>
+        <w:t xml:space="preserve">With the Image View control, you get rid off the hassle of </w:t>
+      </w:r>
+      <w:r>
+        <w:t>painting, scaling or aligning the displayed picture. It has much more fine grained options than Xojo. Also, it can handle automatically the copy/paste/cut commands and the drag&amp;drop operations.</w:t>
+      </w:r>
+    </w:p>
+    <w:p>
+      <w:pPr>
+        <w:pStyle w:val="Titre2"/>
+      </w:pPr>
+      <w:r>
+        <w:t>Path Control</w:t>
+      </w:r>
+    </w:p>
+    <w:p>
+      <w:r>
+        <w:t xml:space="preserve">When working with the disk hierarchy, it may be a nice user experience to display </w:t>
+      </w:r>
+      <w:r>
+        <w:t xml:space="preserve">an interactive path of a FolderItem. Your app is notified when the end-user clicks on one component of the path so you can </w:t>
+      </w:r>
+      <w:r>
+        <w:t>update</w:t>
+      </w:r>
+      <w:r>
+        <w:t xml:space="preserve"> the content of your window.</w:t>
+      </w:r>
+    </w:p>
+    <w:tbl>
+      <w:tblPr>
+        <w:tblStyle w:val="Grille"/>
+        <w:tblW w:w="0" w:type="auto"/>
+        <w:tblBorders>
+          <w:top w:val="none" w:sz="0" w:space="0" w:color="auto"/>
+          <w:left w:val="none" w:sz="0" w:space="0" w:color="auto"/>
+          <w:bottom w:val="none" w:sz="0" w:space="0" w:color="auto"/>
+          <w:right w:val="none" w:sz="0" w:space="0" w:color="auto"/>
+          <w:insideH w:val="none" w:sz="0" w:space="0" w:color="auto"/>
+          <w:insideV w:val="none" w:sz="0" w:space="0" w:color="auto"/>
+        </w:tblBorders>
+        <w:tblLayout w:type="fixed"/>
+        <w:tblLook w:val="04A0" w:firstRow="1" w:lastRow="0" w:firstColumn="1" w:lastColumn="0" w:noHBand="0" w:noVBand="1"/>
+      </w:tblPr>
+      <w:tblGrid>
+        <w:gridCol w:w="5070"/>
+        <w:gridCol w:w="236"/>
+        <w:gridCol w:w="3874"/>
+      </w:tblGrid>
+      <w:tr>
+        <w:tc>
+          <w:tcPr>
+            <w:tcW w:w="5070" w:type="dxa"/>
+          </w:tcPr>
+          <w:p>
+            <w:r>
+              <w:rPr>
+                <w:noProof/>
+              </w:rPr>
+              <w:drawing>
+                <wp:inline distT="0" distB="0" distL="0" distR="0" wp14:anchorId="4F9DBB72" wp14:editId="712CED63">
+                  <wp:extent cx="3143250" cy="781050"/>
+                  <wp:effectExtent l="0" t="0" r="6350" b="6350"/>
+                  <wp:docPr id="20" name="Image 7"/>
+                  <wp:cNvGraphicFramePr>
+                    <a:graphicFrameLocks xmlns:a="http://schemas.openxmlformats.org/drawingml/2006/main" noChangeAspect="1"/>
+                  </wp:cNvGraphicFramePr>
+                  <a:graphic xmlns:a="http://schemas.openxmlformats.org/drawingml/2006/main">
+                    <a:graphicData uri="http://schemas.openxmlformats.org/drawingml/2006/picture">
+                      <pic:pic xmlns:pic="http://schemas.openxmlformats.org/drawingml/2006/picture">
+                        <pic:nvPicPr>
+                          <pic:cNvPr id="0" name="Picture 7"/>
+                          <pic:cNvPicPr>
+                            <a:picLocks noChangeAspect="1" noChangeArrowheads="1"/>
+                          </pic:cNvPicPr>
+                        </pic:nvPicPr>
+                        <pic:blipFill>
+                          <a:blip r:embed="rId18">
+                            <a:extLst>
+                              <a:ext uri="{28A0092B-C50C-407E-A947-70E740481C1C}">
+                                <a14:useLocalDpi xmlns:a14="http://schemas.microsoft.com/office/drawing/2010/main" val="0"/>
+                              </a:ext>
+                            </a:extLst>
+                          </a:blip>
+                          <a:srcRect/>
+                          <a:stretch>
+                            <a:fillRect/>
+                          </a:stretch>
+                        </pic:blipFill>
+                        <pic:spPr bwMode="auto">
+                          <a:xfrm>
+                            <a:off x="0" y="0"/>
+                            <a:ext cx="3143250" cy="781050"/>
+                          </a:xfrm>
+                          <a:prstGeom prst="rect">
+                            <a:avLst/>
+                          </a:prstGeom>
+                          <a:noFill/>
+                          <a:ln>
+                            <a:noFill/>
+                          </a:ln>
+                        </pic:spPr>
+                      </pic:pic>
+                    </a:graphicData>
+                  </a:graphic>
+                </wp:inline>
+              </w:drawing>
+            </w:r>
+          </w:p>
+        </w:tc>
+        <w:tc>
+          <w:tcPr>
+            <w:tcW w:w="236" w:type="dxa"/>
+          </w:tcPr>
+          <w:p/>
+        </w:tc>
+        <w:tc>
+          <w:tcPr>
+            <w:tcW w:w="3874" w:type="dxa"/>
+          </w:tcPr>
+          <w:p>
+            <w:r>
+              <w:t>The three different styles:</w:t>
+            </w:r>
+          </w:p>
+          <w:p>
+            <w:pPr>
+              <w:spacing w:before="0"/>
+            </w:pPr>
+            <w:r>
+              <w:t>• Standard</w:t>
+            </w:r>
+          </w:p>
+          <w:p>
+            <w:pPr>
+              <w:spacing w:before="0"/>
+            </w:pPr>
+            <w:r>
+              <w:t>• NavigationBar</w:t>
+            </w:r>
+          </w:p>
+          <w:p>
+            <w:pPr>
+              <w:spacing w:before="0"/>
+            </w:pPr>
+            <w:r>
+              <w:t>• PopUp</w:t>
+            </w:r>
+          </w:p>
+        </w:tc>
+      </w:tr>
+    </w:tbl>
+    <w:p>
+      <w:r>
+        <w:t xml:space="preserve">For folders whose name has been truncated, they automatically expand when the </w:t>
+      </w:r>
+      <w:r>
+        <w:t>mouse passes over them.</w:t>
+      </w:r>
+    </w:p>
+    <w:p>
+      <w:pPr>
+        <w:pStyle w:val="Titre2"/>
+      </w:pPr>
+      <w:r>
+        <w:rPr>
+          <w:noProof/>
+        </w:rPr>
+        <w:drawing>
+          <wp:anchor distT="0" distB="0" distL="114300" distR="114300" simplePos="0" relativeHeight="251660288" behindDoc="0" locked="0" layoutInCell="1" allowOverlap="1" wp14:anchorId="1FC5A560" wp14:editId="06EF66DA">
+            <wp:simplePos x="0" y="0"/>
+            <wp:positionH relativeFrom="column">
+              <wp:align>right</wp:align>
+            </wp:positionH>
+            <wp:positionV relativeFrom="paragraph">
+              <wp:posOffset>368300</wp:posOffset>
+            </wp:positionV>
+            <wp:extent cx="1224280" cy="497840"/>
+            <wp:effectExtent l="0" t="0" r="0" b="10160"/>
+            <wp:wrapSquare wrapText="bothSides"/>
+            <wp:docPr id="14" name="Image 14"/>
+            <wp:cNvGraphicFramePr>
+              <a:graphicFrameLocks xmlns:a="http://schemas.openxmlformats.org/drawingml/2006/main" noChangeAspect="1"/>
+            </wp:cNvGraphicFramePr>
+            <a:graphic xmlns:a="http://schemas.openxmlformats.org/drawingml/2006/main">
+              <a:graphicData uri="http://schemas.openxmlformats.org/drawingml/2006/picture">
+                <pic:pic xmlns:pic="http://schemas.openxmlformats.org/drawingml/2006/picture">
+                  <pic:nvPicPr>
+                    <pic:cNvPr id="0" name="Picture 1"/>
+                    <pic:cNvPicPr>
+                      <a:picLocks noChangeAspect="1" noChangeArrowheads="1"/>
+                    </pic:cNvPicPr>
+                  </pic:nvPicPr>
+                  <pic:blipFill>
+                    <a:blip r:embed="rId19">
+                      <a:extLst>
+                        <a:ext uri="{28A0092B-C50C-407E-A947-70E740481C1C}">
+                          <a14:useLocalDpi xmlns:a14="http://schemas.microsoft.com/office/drawing/2010/main" val="0"/>
+                        </a:ext>
+                      </a:extLst>
+                    </a:blip>
+                    <a:srcRect/>
+                    <a:stretch>
+                      <a:fillRect/>
+                    </a:stretch>
+                  </pic:blipFill>
+                  <pic:spPr bwMode="auto">
+                    <a:xfrm>
+                      <a:off x="0" y="0"/>
+                      <a:ext cx="1224280" cy="497840"/>
+                    </a:xfrm>
+                    <a:prstGeom prst="rect">
+                      <a:avLst/>
+                    </a:prstGeom>
+                    <a:noFill/>
+                    <a:ln>
+                      <a:noFill/>
+                    </a:ln>
+                    <a:extLst>
+                      <a:ext uri="{FAA26D3D-D897-4be2-8F04-BA451C77F1D7}">
+                        <ma14:placeholderFlag xmlns:ma14="http://schemas.microsoft.com/office/mac/drawingml/2011/main"/>
+                      </a:ext>
+                    </a:extLst>
+                  </pic:spPr>
+                </pic:pic>
+              </a:graphicData>
+            </a:graphic>
+            <wp14:sizeRelH relativeFrom="page">
+              <wp14:pctWidth>0</wp14:pctWidth>
+            </wp14:sizeRelH>
+            <wp14:sizeRelV relativeFrom="page">
+              <wp14:pctHeight>0</wp14:pctHeight>
+            </wp14:sizeRelV>
+          </wp:anchor>
+        </w:drawing>
+      </w:r>
+      <w:r>
+        <w:t>DockTile Badge</w:t>
+      </w:r>
+    </w:p>
+    <w:p>
+      <w:r>
+        <w:t>Ever wanted to add a badge to your application icon in the Dock </w:t>
+      </w:r>
+      <w:r>
+        <w:t>like Mail, App Store and many other</w:t>
+      </w:r>
+      <w:r>
+        <w:t>s</w:t>
+      </w:r>
+      <w:r>
+        <w:t xml:space="preserve"> ? </w:t>
+      </w:r>
+      <w:r>
+        <w:rPr>
+          <w:b/>
+        </w:rPr>
+        <w:t>macoslib</w:t>
+      </w:r>
+      <w:r>
+        <w:t xml:space="preserve"> provides such feature and it just takes 2 lines of code.</w:t>
+      </w:r>
+    </w:p>
+    <w:p>
+      <w:pPr>
+        <w:pStyle w:val="Titre2"/>
+      </w:pPr>
+      <w:r>
+        <w:t>Windows Extensions</w:t>
+      </w:r>
+    </w:p>
+    <w:p>
+      <w:r>
+        <w:rPr>
+          <w:noProof/>
+        </w:rPr>
+        <w:drawing>
+          <wp:anchor distT="0" distB="0" distL="114300" distR="114300" simplePos="0" relativeHeight="251662336" behindDoc="0" locked="0" layoutInCell="1" allowOverlap="1" wp14:anchorId="1BB62365" wp14:editId="272B62B0">
+            <wp:simplePos x="0" y="0"/>
+            <wp:positionH relativeFrom="column">
+              <wp:posOffset>4180840</wp:posOffset>
+            </wp:positionH>
+            <wp:positionV relativeFrom="paragraph">
+              <wp:posOffset>55880</wp:posOffset>
+            </wp:positionV>
+            <wp:extent cx="1619250" cy="1612900"/>
+            <wp:effectExtent l="0" t="0" r="6350" b="12700"/>
+            <wp:wrapSquare wrapText="bothSides"/>
+            <wp:docPr id="17" name="Image 17"/>
+            <wp:cNvGraphicFramePr>
+              <a:graphicFrameLocks xmlns:a="http://schemas.openxmlformats.org/drawingml/2006/main" noChangeAspect="1"/>
+            </wp:cNvGraphicFramePr>
+            <a:graphic xmlns:a="http://schemas.openxmlformats.org/drawingml/2006/main">
+              <a:graphicData uri="http://schemas.openxmlformats.org/drawingml/2006/picture">
+                <pic:pic xmlns:pic="http://schemas.openxmlformats.org/drawingml/2006/picture">
+                  <pic:nvPicPr>
+                    <pic:cNvPr id="0" name="Picture 4"/>
+                    <pic:cNvPicPr>
+                      <a:picLocks noChangeAspect="1" noChangeArrowheads="1"/>
+                    </pic:cNvPicPr>
+                  </pic:nvPicPr>
+                  <pic:blipFill>
+                    <a:blip r:embed="rId20">
+                      <a:extLst>
+                        <a:ext uri="{28A0092B-C50C-407E-A947-70E740481C1C}">
+                          <a14:useLocalDpi xmlns:a14="http://schemas.microsoft.com/office/drawing/2010/main" val="0"/>
+                        </a:ext>
+                      </a:extLst>
+                    </a:blip>
+                    <a:srcRect/>
+                    <a:stretch>
+                      <a:fillRect/>
+                    </a:stretch>
+                  </pic:blipFill>
+                  <pic:spPr bwMode="auto">
+                    <a:xfrm>
+                      <a:off x="0" y="0"/>
+                      <a:ext cx="1619250" cy="1612900"/>
+                    </a:xfrm>
+                    <a:prstGeom prst="rect">
+                      <a:avLst/>
+                    </a:prstGeom>
+                    <a:noFill/>
+                    <a:ln>
+                      <a:noFill/>
+                    </a:ln>
+                    <a:extLst>
+                      <a:ext uri="{FAA26D3D-D897-4be2-8F04-BA451C77F1D7}">
+                        <ma14:placeholderFlag xmlns:ma14="http://schemas.microsoft.com/office/mac/drawingml/2011/main"/>
+                      </a:ext>
+                    </a:extLst>
+                  </pic:spPr>
+                </pic:pic>
+              </a:graphicData>
+            </a:graphic>
+            <wp14:sizeRelH relativeFrom="page">
+              <wp14:pctWidth>0</wp14:pctWidth>
+            </wp14:sizeRelH>
+            <wp14:sizeRelV relativeFrom="page">
+              <wp14:pctHeight>0</wp14:pctHeight>
+            </wp14:sizeRelV>
+          </wp:anchor>
+        </w:drawing>
+      </w:r>
+      <w:r>
+        <w:t>For most apps, windows are the heart of the interaction with the end-user.</w:t>
+      </w:r>
+    </w:p>
+    <w:p>
+      <w:r>
+        <w:t>The famous HUD (</w:t>
+      </w:r>
+      <w:r>
+        <w:rPr>
+          <w:i/>
+        </w:rPr>
+        <w:t>Heads-Up Display</w:t>
+      </w:r>
+      <w:r>
+        <w:t>)</w:t>
+      </w:r>
+      <w:r>
+        <w:t xml:space="preserve"> is this floati</w:t>
+      </w:r>
+      <w:r>
+        <w:t xml:space="preserve">ng dark gray translucent window </w:t>
+      </w:r>
+      <w:r>
+        <w:t xml:space="preserve">everybody wants </w:t>
+      </w:r>
+      <w:r>
+        <w:t xml:space="preserve">but it is not available </w:t>
+      </w:r>
+      <w:r>
+        <w:t xml:space="preserve">even </w:t>
+      </w:r>
+      <w:r>
+        <w:t xml:space="preserve">in </w:t>
+      </w:r>
+      <w:r>
+        <w:t xml:space="preserve">the latest </w:t>
+      </w:r>
+      <w:r>
+        <w:t xml:space="preserve">Xojo </w:t>
+      </w:r>
+      <w:r>
+        <w:t>release (</w:t>
+      </w:r>
+      <w:r>
+        <w:t>2013r2</w:t>
+      </w:r>
+      <w:r>
+        <w:t xml:space="preserve"> at the time of writing)</w:t>
+      </w:r>
+      <w:r>
+        <w:t xml:space="preserve">. </w:t>
+      </w:r>
+      <w:r>
+        <w:rPr>
+          <w:b/>
+        </w:rPr>
+        <w:t>macoslib</w:t>
+      </w:r>
+      <w:r>
+        <w:t xml:space="preserve"> lets you create one very easily and it works exactly as any </w:t>
+      </w:r>
+      <w:r>
+        <w:t xml:space="preserve">floating </w:t>
+      </w:r>
+      <w:r>
+        <w:t>window.</w:t>
+      </w:r>
+    </w:p>
+    <w:p>
+      <w:pPr>
+        <w:spacing w:before="0" w:line="240" w:lineRule="auto"/>
+        <w:jc w:val="left"/>
+        <w:rPr>
+          <w:rFonts w:asciiTheme="majorHAnsi" w:eastAsiaTheme="majorEastAsia" w:hAnsiTheme="majorHAnsi" w:cstheme="majorBidi"/>
+          <w:b/>
+          <w:bCs/>
+          <w:color w:val="4F81BD" w:themeColor="accent1"/>
+        </w:rPr>
+      </w:pPr>
+      <w:r>
+        <w:br w:type="page"/>
+      </w:r>
+    </w:p>
+    <w:p>
+      <w:pPr>
+        <w:pStyle w:val="Titre3"/>
+      </w:pPr>
+      <w:r>
+        <w:t>Proxy Icon and Menu</w:t>
+      </w:r>
+    </w:p>
+    <w:p>
+      <w:r>
+        <w:t>The absolute must-have for any document-based window is the so-called proxy icon, i.e. the document</w:t>
+      </w:r>
+      <w:r>
+        <w:t xml:space="preserve"> icon preceding the title</w:t>
+      </w:r>
+      <w:r>
+        <w:t xml:space="preserve">. Not only </w:t>
+      </w:r>
+      <w:r>
+        <w:t xml:space="preserve">does it enable the proxy menu to access the </w:t>
+      </w:r>
+      <w:r>
+        <w:t>folder hierarchy to which the file belongs, but also it allows to drag&amp;drop the file itself either to move/copy it or to create an alias to it.</w:t>
+      </w:r>
+      <w:r>
+        <w:t xml:space="preserve"> With </w:t>
+      </w:r>
+      <w:r>
+        <w:rPr>
+          <w:b/>
+        </w:rPr>
+        <w:t>macoslib</w:t>
+      </w:r>
+      <w:r>
+        <w:t>, you can have all that with a single line of code !</w:t>
+      </w:r>
+    </w:p>
+    <w:p>
+      <w:pPr>
+        <w:jc w:val="center"/>
+      </w:pPr>
+      <w:r>
+        <w:rPr>
+          <w:noProof/>
+        </w:rPr>
+        <w:drawing>
+          <wp:inline distT="0" distB="0" distL="0" distR="0" wp14:anchorId="6F81AC80" wp14:editId="2371CE02">
+            <wp:extent cx="5080000" cy="152400"/>
+            <wp:effectExtent l="0" t="0" r="0" b="0"/>
+            <wp:docPr id="22" name="Image 9"/>
+            <wp:cNvGraphicFramePr>
+              <a:graphicFrameLocks xmlns:a="http://schemas.openxmlformats.org/drawingml/2006/main" noChangeAspect="1"/>
+            </wp:cNvGraphicFramePr>
+            <a:graphic xmlns:a="http://schemas.openxmlformats.org/drawingml/2006/main">
+              <a:graphicData uri="http://schemas.openxmlformats.org/drawingml/2006/picture">
+                <pic:pic xmlns:pic="http://schemas.openxmlformats.org/drawingml/2006/picture">
+                  <pic:nvPicPr>
+                    <pic:cNvPr id="0" name="Picture 9"/>
+                    <pic:cNvPicPr>
+                      <a:picLocks noChangeAspect="1" noChangeArrowheads="1"/>
+                    </pic:cNvPicPr>
+                  </pic:nvPicPr>
+                  <pic:blipFill>
+                    <a:blip r:embed="rId21">
+                      <a:extLst>
+                        <a:ext uri="{28A0092B-C50C-407E-A947-70E740481C1C}">
+                          <a14:useLocalDpi xmlns:a14="http://schemas.microsoft.com/office/drawing/2010/main" val="0"/>
+                        </a:ext>
+                      </a:extLst>
+                    </a:blip>
+                    <a:srcRect/>
+                    <a:stretch>
+                      <a:fillRect/>
+                    </a:stretch>
+                  </pic:blipFill>
+                  <pic:spPr bwMode="auto">
+                    <a:xfrm>
+                      <a:off x="0" y="0"/>
+                      <a:ext cx="5080000" cy="152400"/>
+                    </a:xfrm>
+                    <a:prstGeom prst="rect">
+                      <a:avLst/>
+                    </a:prstGeom>
+                    <a:noFill/>
+                    <a:ln>
+                      <a:noFill/>
+                    </a:ln>
+                  </pic:spPr>
+                </pic:pic>
+              </a:graphicData>
+            </a:graphic>
+          </wp:inline>
+        </w:drawing>
+      </w:r>
+    </w:p>
+    <w:p>
+      <w:pPr>
+        <w:pStyle w:val="Titre3"/>
+      </w:pPr>
+      <w:r>
+        <w:t>Full Screen Applications</w:t>
+      </w:r>
+    </w:p>
+    <w:p>
+      <w:r>
+        <w:rPr>
+          <w:noProof/>
+        </w:rPr>
+        <w:drawing>
+          <wp:anchor distT="0" distB="0" distL="114300" distR="114300" simplePos="0" relativeHeight="251663360" behindDoc="0" locked="0" layoutInCell="1" allowOverlap="1" wp14:anchorId="4CBA905A" wp14:editId="77C2485C">
+            <wp:simplePos x="0" y="0"/>
+            <wp:positionH relativeFrom="column">
+              <wp:posOffset>5438140</wp:posOffset>
+            </wp:positionH>
+            <wp:positionV relativeFrom="paragraph">
+              <wp:posOffset>57150</wp:posOffset>
+            </wp:positionV>
+            <wp:extent cx="342900" cy="234950"/>
+            <wp:effectExtent l="0" t="0" r="12700" b="0"/>
+            <wp:wrapSquare wrapText="bothSides"/>
+            <wp:docPr id="18" name="Image 18"/>
+            <wp:cNvGraphicFramePr>
+              <a:graphicFrameLocks xmlns:a="http://schemas.openxmlformats.org/drawingml/2006/main" noChangeAspect="1"/>
+            </wp:cNvGraphicFramePr>
+            <a:graphic xmlns:a="http://schemas.openxmlformats.org/drawingml/2006/main">
+              <a:graphicData uri="http://schemas.openxmlformats.org/drawingml/2006/picture">
+                <pic:pic xmlns:pic="http://schemas.openxmlformats.org/drawingml/2006/picture">
+                  <pic:nvPicPr>
+                    <pic:cNvPr id="0" name="Picture 5"/>
+                    <pic:cNvPicPr>
+                      <a:picLocks noChangeAspect="1" noChangeArrowheads="1"/>
+                    </pic:cNvPicPr>
+                  </pic:nvPicPr>
+                  <pic:blipFill>
+                    <a:blip r:embed="rId22">
+                      <a:extLst>
+                        <a:ext uri="{28A0092B-C50C-407E-A947-70E740481C1C}">
+                          <a14:useLocalDpi xmlns:a14="http://schemas.microsoft.com/office/drawing/2010/main" val="0"/>
+                        </a:ext>
+                      </a:extLst>
+                    </a:blip>
+                    <a:srcRect/>
+                    <a:stretch>
+                      <a:fillRect/>
+                    </a:stretch>
+                  </pic:blipFill>
+                  <pic:spPr bwMode="auto">
+                    <a:xfrm>
+                      <a:off x="0" y="0"/>
+                      <a:ext cx="342900" cy="234950"/>
+                    </a:xfrm>
+                    <a:prstGeom prst="rect">
+                      <a:avLst/>
+                    </a:prstGeom>
+                    <a:noFill/>
+                    <a:ln>
+                      <a:noFill/>
+                    </a:ln>
+                    <a:extLst>
+                      <a:ext uri="{FAA26D3D-D897-4be2-8F04-BA451C77F1D7}">
+                        <ma14:placeholderFlag xmlns:ma14="http://schemas.microsoft.com/office/mac/drawingml/2011/main"/>
+                      </a:ext>
+                    </a:extLst>
+                  </pic:spPr>
+                </pic:pic>
+              </a:graphicData>
+            </a:graphic>
+            <wp14:sizeRelH relativeFrom="page">
+              <wp14:pctWidth>0</wp14:pctWidth>
+            </wp14:sizeRelH>
+            <wp14:sizeRelV relativeFrom="page">
+              <wp14:pctHeight>0</wp14:pctHeight>
+            </wp14:sizeRelV>
+          </wp:anchor>
+        </w:drawing>
+      </w:r>
+      <w:r>
+        <w:t xml:space="preserve">OS X Lion introduced the </w:t>
+      </w:r>
+      <w:r>
+        <w:t>concept of full-screen applications</w:t>
+      </w:r>
+      <w:r>
+        <w:t xml:space="preserve"> which are best used with several workspaces. </w:t>
+      </w:r>
+      <w:r>
+        <w:t>Clicking on the icon on the right of the title bar brings you to that mode.</w:t>
       </w:r>
     </w:p>
     <w:p>
@@ -1047,6 +1888,9 @@
           </w:tcPr>
           <w:p>
             <w:r>
+              <w:rPr>
+                <w:noProof/>
+              </w:rPr>
               <w:drawing>
                 <wp:inline distT="0" distB="0" distL="0" distR="0" wp14:anchorId="22BBD52E" wp14:editId="1AEE0182">
                   <wp:extent cx="2425700" cy="946150"/>
@@ -1065,7 +1909,7 @@
                           </pic:cNvPicPr>
                         </pic:nvPicPr>
                         <pic:blipFill>
-                          <a:blip r:embed="rId16">
+                          <a:blip r:embed="rId23">
                             <a:extLst>
                               <a:ext uri="{28A0092B-C50C-407E-A947-70E740481C1C}">
                                 <a14:useLocalDpi xmlns:a14="http://schemas.microsoft.com/office/drawing/2010/main" val="0"/>
@@ -1104,6 +1948,9 @@
           </w:tcPr>
           <w:p>
             <w:r>
+              <w:rPr>
+                <w:noProof/>
+              </w:rPr>
               <w:drawing>
                 <wp:inline distT="0" distB="0" distL="0" distR="0" wp14:anchorId="2140958C" wp14:editId="45B5DD59">
                   <wp:extent cx="2432050" cy="723900"/>
@@ -1122,7 +1969,7 @@
                           </pic:cNvPicPr>
                         </pic:nvPicPr>
                         <pic:blipFill>
-                          <a:blip r:embed="rId17">
+                          <a:blip r:embed="rId24">
                             <a:extLst>
                               <a:ext uri="{28A0092B-C50C-407E-A947-70E740481C1C}">
                                 <a14:useLocalDpi xmlns:a14="http://schemas.microsoft.com/office/drawing/2010/main" val="0"/>
@@ -1275,10 +2122,9 @@
         <w:t xml:space="preserve"> offers a fine-grained control over the voices, volume, rate and all the events associated with speech synthesis.</w:t>
       </w:r>
     </w:p>
-    <w:p/>
     <w:sectPr>
       <w:pgSz w:w="11906" w:h="16838"/>
-      <w:pgMar w:top="1417" w:right="1417" w:bottom="1417" w:left="1417" w:header="708" w:footer="708" w:gutter="0"/>
+      <w:pgMar w:top="1134" w:right="1134" w:bottom="1134" w:left="1134" w:header="709" w:footer="709" w:gutter="0"/>
       <w:cols w:space="708"/>
     </w:sectPr>
   </w:body>
@@ -1495,9 +2341,32 @@
       <w:szCs w:val="26"/>
     </w:rPr>
   </w:style>
+  <w:style w:type="paragraph" w:styleId="Titre3">
+    <w:name w:val="heading 3"/>
+    <w:basedOn w:val="Normal"/>
+    <w:next w:val="Normal"/>
+    <w:link w:val="Titre3Car"/>
+    <w:uiPriority w:val="9"/>
+    <w:unhideWhenUsed/>
+    <w:qFormat/>
+    <w:rsid w:val="009B17C9"/>
+    <w:pPr>
+      <w:keepNext/>
+      <w:keepLines/>
+      <w:spacing w:before="200"/>
+      <w:outlineLvl w:val="2"/>
+    </w:pPr>
+    <w:rPr>
+      <w:rFonts w:asciiTheme="majorHAnsi" w:eastAsiaTheme="majorEastAsia" w:hAnsiTheme="majorHAnsi" w:cstheme="majorBidi"/>
+      <w:b/>
+      <w:bCs/>
+      <w:color w:val="4F81BD" w:themeColor="accent1"/>
+    </w:rPr>
+  </w:style>
   <w:style w:type="character" w:default="1" w:styleId="Policepardfaut">
     <w:name w:val="Default Paragraph Font"/>
     <w:uiPriority w:val="1"/>
+    <w:semiHidden/>
     <w:unhideWhenUsed/>
   </w:style>
   <w:style w:type="table" w:default="1" w:styleId="TableauNormal">
@@ -1643,6 +2512,21 @@
         <w:right w:w="108" w:type="dxa"/>
       </w:tblCellMar>
     </w:tblPr>
+  </w:style>
+  <w:style w:type="character" w:customStyle="1" w:styleId="Titre3Car">
+    <w:name w:val="Titre 3 Car"/>
+    <w:basedOn w:val="Policepardfaut"/>
+    <w:link w:val="Titre3"/>
+    <w:uiPriority w:val="9"/>
+    <w:rsid w:val="009B17C9"/>
+    <w:rPr>
+      <w:rFonts w:asciiTheme="majorHAnsi" w:eastAsiaTheme="majorEastAsia" w:hAnsiTheme="majorHAnsi" w:cstheme="majorBidi"/>
+      <w:b/>
+      <w:bCs/>
+      <w:color w:val="4F81BD" w:themeColor="accent1"/>
+      <w:sz w:val="22"/>
+      <w:lang w:eastAsia="fr-FR"/>
+    </w:rPr>
   </w:style>
 </w:styles>
 </file>
@@ -1857,9 +2741,32 @@
       <w:szCs w:val="26"/>
     </w:rPr>
   </w:style>
+  <w:style w:type="paragraph" w:styleId="Titre3">
+    <w:name w:val="heading 3"/>
+    <w:basedOn w:val="Normal"/>
+    <w:next w:val="Normal"/>
+    <w:link w:val="Titre3Car"/>
+    <w:uiPriority w:val="9"/>
+    <w:unhideWhenUsed/>
+    <w:qFormat/>
+    <w:rsid w:val="009B17C9"/>
+    <w:pPr>
+      <w:keepNext/>
+      <w:keepLines/>
+      <w:spacing w:before="200"/>
+      <w:outlineLvl w:val="2"/>
+    </w:pPr>
+    <w:rPr>
+      <w:rFonts w:asciiTheme="majorHAnsi" w:eastAsiaTheme="majorEastAsia" w:hAnsiTheme="majorHAnsi" w:cstheme="majorBidi"/>
+      <w:b/>
+      <w:bCs/>
+      <w:color w:val="4F81BD" w:themeColor="accent1"/>
+    </w:rPr>
+  </w:style>
   <w:style w:type="character" w:default="1" w:styleId="Policepardfaut">
     <w:name w:val="Default Paragraph Font"/>
     <w:uiPriority w:val="1"/>
+    <w:semiHidden/>
     <w:unhideWhenUsed/>
   </w:style>
   <w:style w:type="table" w:default="1" w:styleId="TableauNormal">
@@ -2005,6 +2912,21 @@
         <w:right w:w="108" w:type="dxa"/>
       </w:tblCellMar>
     </w:tblPr>
+  </w:style>
+  <w:style w:type="character" w:customStyle="1" w:styleId="Titre3Car">
+    <w:name w:val="Titre 3 Car"/>
+    <w:basedOn w:val="Policepardfaut"/>
+    <w:link w:val="Titre3"/>
+    <w:uiPriority w:val="9"/>
+    <w:rsid w:val="009B17C9"/>
+    <w:rPr>
+      <w:rFonts w:asciiTheme="majorHAnsi" w:eastAsiaTheme="majorEastAsia" w:hAnsiTheme="majorHAnsi" w:cstheme="majorBidi"/>
+      <w:b/>
+      <w:bCs/>
+      <w:color w:val="4F81BD" w:themeColor="accent1"/>
+      <w:sz w:val="22"/>
+      <w:lang w:eastAsia="fr-FR"/>
+    </w:rPr>
   </w:style>
 </w:styles>
 </file>
@@ -2334,7 +3256,7 @@
 </file>
 
 <file path=customXml/itemProps1.xml><?xml version="1.0" encoding="utf-8"?>
-<ds:datastoreItem xmlns:ds="http://schemas.openxmlformats.org/officeDocument/2006/customXml" ds:itemID="{42F0CA00-3D42-6944-9852-38B14FBAC865}">
+<ds:datastoreItem xmlns:ds="http://schemas.openxmlformats.org/officeDocument/2006/customXml" ds:itemID="{692E7783-2A70-2E46-AD4B-8353370AF38F}">
   <ds:schemaRefs>
     <ds:schemaRef ds:uri="http://schemas.openxmlformats.org/officeDocument/2006/bibliography"/>
   </ds:schemaRefs>

</xml_diff>

<commit_message>
- Process.psn is now gettable - Started implementing the NSFileManager and NSDirectoryEnumerator - Improved documentation - Added NSKnobSlider as subclass of NSSlider - Added an example window for NSSliders
</commit_message>
<xml_diff>
--- a/Application/BuiltInDocuments/Macoslib Overview.docx
+++ b/Application/BuiltInDocuments/Macoslib Overview.docx
@@ -193,7 +193,7 @@
                 <w:noProof/>
               </w:rPr>
               <w:drawing>
-                <wp:inline distT="0" distB="0" distL="0" distR="0" wp14:anchorId="69ABDAAC" wp14:editId="00F0EB21">
+                <wp:inline distT="0" distB="0" distL="0" distR="0" wp14:anchorId="23319334" wp14:editId="3FE8E61E">
                   <wp:extent cx="1333500" cy="190500"/>
                   <wp:effectExtent l="0" t="0" r="12700" b="12700"/>
                   <wp:docPr id="5" name="Image 5"/>
@@ -210,7 +210,7 @@
                           </pic:cNvPicPr>
                         </pic:nvPicPr>
                         <pic:blipFill>
-                          <a:blip r:embed="rId5">
+                          <a:blip r:embed="rId7">
                             <a:extLst>
                               <a:ext uri="{28A0092B-C50C-407E-A947-70E740481C1C}">
                                 <a14:useLocalDpi xmlns:a14="http://schemas.microsoft.com/office/drawing/2010/main" val="0"/>
@@ -259,7 +259,7 @@
                 <w:noProof/>
               </w:rPr>
               <w:drawing>
-                <wp:inline distT="0" distB="0" distL="0" distR="0" wp14:anchorId="35790105" wp14:editId="7E28E0D9">
+                <wp:inline distT="0" distB="0" distL="0" distR="0" wp14:anchorId="64D0D786" wp14:editId="3AE92C96">
                   <wp:extent cx="1346200" cy="184150"/>
                   <wp:effectExtent l="0" t="0" r="0" b="0"/>
                   <wp:docPr id="2" name="Image 2"/>
@@ -276,7 +276,7 @@
                           </pic:cNvPicPr>
                         </pic:nvPicPr>
                         <pic:blipFill>
-                          <a:blip r:embed="rId6">
+                          <a:blip r:embed="rId8">
                             <a:extLst>
                               <a:ext uri="{28A0092B-C50C-407E-A947-70E740481C1C}">
                                 <a14:useLocalDpi xmlns:a14="http://schemas.microsoft.com/office/drawing/2010/main" val="0"/>
@@ -326,7 +326,7 @@
                 <w:noProof/>
               </w:rPr>
               <w:drawing>
-                <wp:inline distT="0" distB="0" distL="0" distR="0" wp14:anchorId="0146EDCE" wp14:editId="191DACD0">
+                <wp:inline distT="0" distB="0" distL="0" distR="0" wp14:anchorId="1E604877" wp14:editId="6EC8CC21">
                   <wp:extent cx="1358900" cy="1365250"/>
                   <wp:effectExtent l="0" t="0" r="12700" b="6350"/>
                   <wp:docPr id="7" name="Image 7"/>
@@ -343,7 +343,7 @@
                           </pic:cNvPicPr>
                         </pic:nvPicPr>
                         <pic:blipFill>
-                          <a:blip r:embed="rId7">
+                          <a:blip r:embed="rId9">
                             <a:extLst>
                               <a:ext uri="{28A0092B-C50C-407E-A947-70E740481C1C}">
                                 <a14:useLocalDpi xmlns:a14="http://schemas.microsoft.com/office/drawing/2010/main" val="0"/>
@@ -401,7 +401,16 @@
           </w:p>
           <w:p>
             <w:r>
-              <w:t>There is also a Search Field class for toolbars.</w:t>
+              <w:t>The</w:t>
+            </w:r>
+            <w:r>
+              <w:t xml:space="preserve"> Search Field class </w:t>
+            </w:r>
+            <w:r>
+              <w:t>can also be inserted into</w:t>
+            </w:r>
+            <w:r>
+              <w:t xml:space="preserve"> toolbars.</w:t>
             </w:r>
           </w:p>
         </w:tc>
@@ -458,7 +467,7 @@
                 <w:noProof/>
               </w:rPr>
               <w:drawing>
-                <wp:inline distT="0" distB="0" distL="0" distR="0" wp14:anchorId="227B6B27" wp14:editId="73CA7000">
+                <wp:inline distT="0" distB="0" distL="0" distR="0" wp14:anchorId="284BF218" wp14:editId="04934FF9">
                   <wp:extent cx="2044700" cy="228600"/>
                   <wp:effectExtent l="0" t="0" r="12700" b="0"/>
                   <wp:docPr id="3" name="Image 2"/>
@@ -475,7 +484,7 @@
                           </pic:cNvPicPr>
                         </pic:nvPicPr>
                         <pic:blipFill>
-                          <a:blip r:embed="rId8">
+                          <a:blip r:embed="rId10">
                             <a:extLst>
                               <a:ext uri="{28A0092B-C50C-407E-A947-70E740481C1C}">
                                 <a14:useLocalDpi xmlns:a14="http://schemas.microsoft.com/office/drawing/2010/main" val="0"/>
@@ -518,7 +527,7 @@
                 <w:noProof/>
               </w:rPr>
               <w:drawing>
-                <wp:inline distT="0" distB="0" distL="0" distR="0" wp14:anchorId="3837945E" wp14:editId="4743ACA5">
+                <wp:inline distT="0" distB="0" distL="0" distR="0" wp14:anchorId="226FC15A" wp14:editId="34594E85">
                   <wp:extent cx="1885950" cy="488950"/>
                   <wp:effectExtent l="0" t="0" r="0" b="0"/>
                   <wp:docPr id="1" name="Image 1"/>
@@ -535,7 +544,7 @@
                           </pic:cNvPicPr>
                         </pic:nvPicPr>
                         <pic:blipFill>
-                          <a:blip r:embed="rId9">
+                          <a:blip r:embed="rId11">
                             <a:extLst>
                               <a:ext uri="{28A0092B-C50C-407E-A947-70E740481C1C}">
                                 <a14:useLocalDpi xmlns:a14="http://schemas.microsoft.com/office/drawing/2010/main" val="0"/>
@@ -578,7 +587,7 @@
                 <w:noProof/>
               </w:rPr>
               <w:drawing>
-                <wp:inline distT="0" distB="0" distL="0" distR="0" wp14:anchorId="0A430F42" wp14:editId="49AD1E3C">
+                <wp:inline distT="0" distB="0" distL="0" distR="0" wp14:anchorId="61262054" wp14:editId="0EB31275">
                   <wp:extent cx="1543050" cy="400050"/>
                   <wp:effectExtent l="0" t="0" r="6350" b="6350"/>
                   <wp:docPr id="4" name="Image 3"/>
@@ -595,7 +604,7 @@
                           </pic:cNvPicPr>
                         </pic:nvPicPr>
                         <pic:blipFill>
-                          <a:blip r:embed="rId10">
+                          <a:blip r:embed="rId12">
                             <a:extLst>
                               <a:ext uri="{28A0092B-C50C-407E-A947-70E740481C1C}">
                                 <a14:useLocalDpi xmlns:a14="http://schemas.microsoft.com/office/drawing/2010/main" val="0"/>
@@ -686,7 +695,7 @@
           <w:noProof/>
         </w:rPr>
         <w:drawing>
-          <wp:anchor distT="0" distB="0" distL="114300" distR="114300" simplePos="0" relativeHeight="251659264" behindDoc="0" locked="0" layoutInCell="1" allowOverlap="1" wp14:anchorId="116DB3AC" wp14:editId="38929916">
+          <wp:anchor distT="0" distB="0" distL="114300" distR="114300" simplePos="0" relativeHeight="251659264" behindDoc="0" locked="0" layoutInCell="1" allowOverlap="1" wp14:anchorId="06D7C11D" wp14:editId="1E182844">
             <wp:simplePos x="0" y="0"/>
             <wp:positionH relativeFrom="column">
               <wp:posOffset>3837940</wp:posOffset>
@@ -719,7 +728,7 @@
                     </pic:cNvPicPr>
                   </pic:nvPicPr>
                   <pic:blipFill>
-                    <a:blip r:embed="rId11">
+                    <a:blip r:embed="rId13">
                       <a:extLst>
                         <a:ext uri="{28A0092B-C50C-407E-A947-70E740481C1C}">
                           <a14:useLocalDpi xmlns:a14="http://schemas.microsoft.com/office/drawing/2010/main" val="0"/>
@@ -816,7 +825,7 @@
                 <w:noProof/>
               </w:rPr>
               <w:drawing>
-                <wp:inline distT="0" distB="0" distL="0" distR="0" wp14:anchorId="6B07C565" wp14:editId="242C9CD1">
+                <wp:inline distT="0" distB="0" distL="0" distR="0" wp14:anchorId="1FCD6B0F" wp14:editId="2690D453">
                   <wp:extent cx="1809750" cy="190500"/>
                   <wp:effectExtent l="0" t="0" r="0" b="12700"/>
                   <wp:docPr id="6" name="Image 5"/>
@@ -833,7 +842,7 @@
                           </pic:cNvPicPr>
                         </pic:nvPicPr>
                         <pic:blipFill>
-                          <a:blip r:embed="rId12">
+                          <a:blip r:embed="rId14">
                             <a:extLst>
                               <a:ext uri="{28A0092B-C50C-407E-A947-70E740481C1C}">
                                 <a14:useLocalDpi xmlns:a14="http://schemas.microsoft.com/office/drawing/2010/main" val="0"/>
@@ -877,7 +886,7 @@
                 <w:noProof/>
               </w:rPr>
               <w:drawing>
-                <wp:inline distT="0" distB="0" distL="0" distR="0" wp14:anchorId="5E88D1C5" wp14:editId="41E45639">
+                <wp:inline distT="0" distB="0" distL="0" distR="0" wp14:anchorId="1D2E3EA2" wp14:editId="12259576">
                   <wp:extent cx="1816100" cy="958850"/>
                   <wp:effectExtent l="0" t="0" r="12700" b="6350"/>
                   <wp:docPr id="8" name="Image 7"/>
@@ -894,7 +903,7 @@
                           </pic:cNvPicPr>
                         </pic:nvPicPr>
                         <pic:blipFill>
-                          <a:blip r:embed="rId13">
+                          <a:blip r:embed="rId15">
                             <a:extLst>
                               <a:ext uri="{28A0092B-C50C-407E-A947-70E740481C1C}">
                                 <a14:useLocalDpi xmlns:a14="http://schemas.microsoft.com/office/drawing/2010/main" val="0"/>
@@ -971,7 +980,7 @@
           <w:noProof/>
         </w:rPr>
         <w:drawing>
-          <wp:inline distT="0" distB="0" distL="0" distR="0" wp14:anchorId="6FCC9282" wp14:editId="161D8236">
+          <wp:inline distT="0" distB="0" distL="0" distR="0" wp14:anchorId="46E383B8" wp14:editId="2140F7FF">
             <wp:extent cx="2178050" cy="184150"/>
             <wp:effectExtent l="0" t="0" r="6350" b="0"/>
             <wp:docPr id="9" name="Image 9"/>
@@ -988,7 +997,7 @@
                     </pic:cNvPicPr>
                   </pic:nvPicPr>
                   <pic:blipFill>
-                    <a:blip r:embed="rId14">
+                    <a:blip r:embed="rId16">
                       <a:extLst>
                         <a:ext uri="{28A0092B-C50C-407E-A947-70E740481C1C}">
                           <a14:useLocalDpi xmlns:a14="http://schemas.microsoft.com/office/drawing/2010/main" val="0"/>
@@ -1034,7 +1043,7 @@
           <w:noProof/>
         </w:rPr>
         <w:drawing>
-          <wp:inline distT="0" distB="0" distL="0" distR="0" wp14:anchorId="05190433" wp14:editId="2BC2BCF2">
+          <wp:inline distT="0" distB="0" distL="0" distR="0" wp14:anchorId="5476B66C" wp14:editId="69411D55">
             <wp:extent cx="4400550" cy="476250"/>
             <wp:effectExtent l="0" t="0" r="0" b="6350"/>
             <wp:docPr id="10" name="Image 10"/>
@@ -1051,7 +1060,7 @@
                     </pic:cNvPicPr>
                   </pic:nvPicPr>
                   <pic:blipFill>
-                    <a:blip r:embed="rId15">
+                    <a:blip r:embed="rId17">
                       <a:extLst>
                         <a:ext uri="{28A0092B-C50C-407E-A947-70E740481C1C}">
                           <a14:useLocalDpi xmlns:a14="http://schemas.microsoft.com/office/drawing/2010/main" val="0"/>
@@ -1097,7 +1106,7 @@
           <w:noProof/>
         </w:rPr>
         <w:drawing>
-          <wp:anchor distT="0" distB="0" distL="114300" distR="114300" simplePos="0" relativeHeight="251661312" behindDoc="0" locked="0" layoutInCell="1" allowOverlap="1" wp14:anchorId="68D74E07" wp14:editId="26D952A3">
+          <wp:anchor distT="0" distB="0" distL="114300" distR="114300" simplePos="0" relativeHeight="251661312" behindDoc="0" locked="0" layoutInCell="1" allowOverlap="1" wp14:anchorId="020F2664" wp14:editId="1A407C02">
             <wp:simplePos x="0" y="0"/>
             <wp:positionH relativeFrom="column">
               <wp:posOffset>3952240</wp:posOffset>
@@ -1122,7 +1131,7 @@
                     </pic:cNvPicPr>
                   </pic:nvPicPr>
                   <pic:blipFill>
-                    <a:blip r:embed="rId16">
+                    <a:blip r:embed="rId18">
                       <a:extLst>
                         <a:ext uri="{28A0092B-C50C-407E-A947-70E740481C1C}">
                           <a14:useLocalDpi xmlns:a14="http://schemas.microsoft.com/office/drawing/2010/main" val="0"/>
@@ -1212,7 +1221,7 @@
                 <w:noProof/>
               </w:rPr>
               <w:drawing>
-                <wp:inline distT="0" distB="0" distL="0" distR="0" wp14:anchorId="7A4406DC" wp14:editId="1EC82959">
+                <wp:inline distT="0" distB="0" distL="0" distR="0" wp14:anchorId="36E21C9D" wp14:editId="1B70933F">
                   <wp:extent cx="3143250" cy="781050"/>
                   <wp:effectExtent l="0" t="0" r="6350" b="6350"/>
                   <wp:docPr id="20" name="Image 7"/>
@@ -1229,7 +1238,7 @@
                           </pic:cNvPicPr>
                         </pic:nvPicPr>
                         <pic:blipFill>
-                          <a:blip r:embed="rId17">
+                          <a:blip r:embed="rId19">
                             <a:extLst>
                               <a:ext uri="{28A0092B-C50C-407E-A947-70E740481C1C}">
                                 <a14:useLocalDpi xmlns:a14="http://schemas.microsoft.com/office/drawing/2010/main" val="0"/>
@@ -1318,7 +1327,7 @@
           <w:noProof/>
         </w:rPr>
         <w:drawing>
-          <wp:anchor distT="0" distB="0" distL="114300" distR="114300" simplePos="0" relativeHeight="251660288" behindDoc="0" locked="0" layoutInCell="1" allowOverlap="1" wp14:anchorId="7FE705E2" wp14:editId="5CD9A50A">
+          <wp:anchor distT="0" distB="0" distL="114300" distR="114300" simplePos="0" relativeHeight="251660288" behindDoc="0" locked="0" layoutInCell="1" allowOverlap="1" wp14:anchorId="48CD940E" wp14:editId="11B5B175">
             <wp:simplePos x="0" y="0"/>
             <wp:positionH relativeFrom="column">
               <wp:align>right</wp:align>
@@ -1343,7 +1352,7 @@
                     </pic:cNvPicPr>
                   </pic:nvPicPr>
                   <pic:blipFill>
-                    <a:blip r:embed="rId18">
+                    <a:blip r:embed="rId20">
                       <a:extLst>
                         <a:ext uri="{28A0092B-C50C-407E-A947-70E740481C1C}">
                           <a14:useLocalDpi xmlns:a14="http://schemas.microsoft.com/office/drawing/2010/main" val="0"/>
@@ -1425,22 +1434,17 @@
         <w:pStyle w:val="Titre2"/>
       </w:pPr>
       <w:r>
-        <w:t>Windows Extensions</w:t>
-      </w:r>
-    </w:p>
-    <w:p>
-      <w:r>
         <w:rPr>
           <w:noProof/>
         </w:rPr>
         <w:drawing>
-          <wp:anchor distT="0" distB="0" distL="114300" distR="114300" simplePos="0" relativeHeight="251662336" behindDoc="0" locked="0" layoutInCell="1" allowOverlap="1" wp14:anchorId="249D46E1" wp14:editId="40B4DBD6">
+          <wp:anchor distT="0" distB="0" distL="114300" distR="114300" simplePos="0" relativeHeight="251662336" behindDoc="0" locked="0" layoutInCell="1" allowOverlap="1" wp14:anchorId="02659D37" wp14:editId="6C1B6B63">
             <wp:simplePos x="0" y="0"/>
             <wp:positionH relativeFrom="column">
               <wp:posOffset>4474845</wp:posOffset>
             </wp:positionH>
             <wp:positionV relativeFrom="paragraph">
-              <wp:posOffset>121285</wp:posOffset>
+              <wp:posOffset>196850</wp:posOffset>
             </wp:positionV>
             <wp:extent cx="1619250" cy="1612900"/>
             <wp:effectExtent l="0" t="0" r="6350" b="12700"/>
@@ -1459,7 +1463,7 @@
                     </pic:cNvPicPr>
                   </pic:nvPicPr>
                   <pic:blipFill>
-                    <a:blip r:embed="rId19">
+                    <a:blip r:embed="rId21">
                       <a:extLst>
                         <a:ext uri="{28A0092B-C50C-407E-A947-70E740481C1C}">
                           <a14:useLocalDpi xmlns:a14="http://schemas.microsoft.com/office/drawing/2010/main" val="0"/>
@@ -1502,6 +1506,12 @@
         </w:drawing>
       </w:r>
       <w:r>
+        <w:t>Windows Extensions</w:t>
+      </w:r>
+    </w:p>
+    <w:p/>
+    <w:p>
+      <w:r>
         <w:t>For most apps, windows are the heart of the interaction with the end-user.</w:t>
       </w:r>
     </w:p>
@@ -1542,28 +1552,7 @@
     </w:p>
     <w:p>
       <w:pPr>
-        <w:spacing w:before="0" w:line="240" w:lineRule="auto"/>
-        <w:jc w:val="left"/>
-      </w:pPr>
-    </w:p>
-    <w:p>
-      <w:pPr>
-        <w:spacing w:before="0" w:line="240" w:lineRule="auto"/>
-        <w:jc w:val="left"/>
-      </w:pPr>
-    </w:p>
-    <w:p>
-      <w:pPr>
-        <w:spacing w:before="0" w:line="240" w:lineRule="auto"/>
-        <w:jc w:val="left"/>
-      </w:pPr>
-    </w:p>
-    <w:p>
-      <w:pPr>
-        <w:pStyle w:val="Titre2"/>
-        <w:rPr>
-          <w:rFonts w:asciiTheme="majorHAnsi" w:hAnsiTheme="majorHAnsi"/>
-        </w:rPr>
+        <w:pStyle w:val="Titre3"/>
       </w:pPr>
       <w:r>
         <w:t>Proxy Icon and Menu</w:t>
@@ -1592,10 +1581,10 @@
           <w:noProof/>
         </w:rPr>
         <w:drawing>
-          <wp:inline distT="0" distB="0" distL="0" distR="0" wp14:anchorId="7562801F" wp14:editId="5EDA2E3B">
-            <wp:extent cx="5080000" cy="152400"/>
-            <wp:effectExtent l="0" t="0" r="0" b="0"/>
-            <wp:docPr id="22" name="Image 9"/>
+          <wp:inline distT="0" distB="0" distL="0" distR="0" wp14:anchorId="74B4DC9F" wp14:editId="06A754FE">
+            <wp:extent cx="4561840" cy="426720"/>
+            <wp:effectExtent l="0" t="0" r="10160" b="5080"/>
+            <wp:docPr id="11" name="Image 1"/>
             <wp:cNvGraphicFramePr>
               <a:graphicFrameLocks xmlns:a="http://schemas.openxmlformats.org/drawingml/2006/main" noChangeAspect="1"/>
             </wp:cNvGraphicFramePr>
@@ -1603,13 +1592,13 @@
               <a:graphicData uri="http://schemas.openxmlformats.org/drawingml/2006/picture">
                 <pic:pic xmlns:pic="http://schemas.openxmlformats.org/drawingml/2006/picture">
                   <pic:nvPicPr>
-                    <pic:cNvPr id="0" name="Picture 9"/>
+                    <pic:cNvPr id="0" name="Picture 1"/>
                     <pic:cNvPicPr>
                       <a:picLocks noChangeAspect="1" noChangeArrowheads="1"/>
                     </pic:cNvPicPr>
                   </pic:nvPicPr>
                   <pic:blipFill>
-                    <a:blip r:embed="rId20">
+                    <a:blip r:embed="rId22">
                       <a:extLst>
                         <a:ext uri="{28A0092B-C50C-407E-A947-70E740481C1C}">
                           <a14:useLocalDpi xmlns:a14="http://schemas.microsoft.com/office/drawing/2010/main" val="0"/>
@@ -1624,7 +1613,7 @@
                   <pic:spPr bwMode="auto">
                     <a:xfrm>
                       <a:off x="0" y="0"/>
-                      <a:ext cx="5080000" cy="152400"/>
+                      <a:ext cx="4561840" cy="426720"/>
                     </a:xfrm>
                     <a:prstGeom prst="rect">
                       <a:avLst/>
@@ -1640,11 +1629,6 @@
           </wp:inline>
         </w:drawing>
       </w:r>
-    </w:p>
-    <w:p>
-      <w:pPr>
-        <w:jc w:val="center"/>
-      </w:pPr>
     </w:p>
     <w:tbl>
       <w:tblPr>
@@ -1675,7 +1659,7 @@
                 <w:noProof/>
               </w:rPr>
               <w:drawing>
-                <wp:inline distT="0" distB="0" distL="0" distR="0" wp14:anchorId="732C68C5" wp14:editId="09BC3785">
+                <wp:inline distT="0" distB="0" distL="0" distR="0" wp14:anchorId="154BBE8B" wp14:editId="15D9A68D">
                   <wp:extent cx="1162050" cy="927100"/>
                   <wp:effectExtent l="0" t="0" r="6350" b="12700"/>
                   <wp:docPr id="28" name="Image 16"/>
@@ -1692,7 +1676,7 @@
                           </pic:cNvPicPr>
                         </pic:nvPicPr>
                         <pic:blipFill>
-                          <a:blip r:embed="rId21">
+                          <a:blip r:embed="rId23">
                             <a:extLst>
                               <a:ext uri="{28A0092B-C50C-407E-A947-70E740481C1C}">
                                 <a14:useLocalDpi xmlns:a14="http://schemas.microsoft.com/office/drawing/2010/main" val="0"/>
@@ -1750,7 +1734,13 @@
               <w:t>Ctrl</w:t>
             </w:r>
             <w:r>
-              <w:t>-clicking on the title, the following menu should appear, listing all the folders in disk hierarchy up to the document file.</w:t>
+              <w:t xml:space="preserve">-clicking on the title, the following menu should appear, listing all the </w:t>
+            </w:r>
+            <w:r>
+              <w:t xml:space="preserve">localized </w:t>
+            </w:r>
+            <w:r>
+              <w:t>folders in disk hierarchy up to the document file.</w:t>
             </w:r>
           </w:p>
           <w:p>
@@ -1775,7 +1765,7 @@
           <w:noProof/>
         </w:rPr>
         <w:drawing>
-          <wp:anchor distT="0" distB="0" distL="114300" distR="114300" simplePos="0" relativeHeight="251663360" behindDoc="0" locked="0" layoutInCell="1" allowOverlap="1" wp14:anchorId="14AA96CD" wp14:editId="6F67F3C3">
+          <wp:anchor distT="0" distB="0" distL="114300" distR="114300" simplePos="0" relativeHeight="251663360" behindDoc="0" locked="0" layoutInCell="1" allowOverlap="1" wp14:anchorId="59D730B5" wp14:editId="2F748684">
             <wp:simplePos x="0" y="0"/>
             <wp:positionH relativeFrom="column">
               <wp:posOffset>5438140</wp:posOffset>
@@ -1800,7 +1790,7 @@
                     </pic:cNvPicPr>
                   </pic:nvPicPr>
                   <pic:blipFill>
-                    <a:blip r:embed="rId22">
+                    <a:blip r:embed="rId24">
                       <a:extLst>
                         <a:ext uri="{28A0092B-C50C-407E-A947-70E740481C1C}">
                           <a14:useLocalDpi xmlns:a14="http://schemas.microsoft.com/office/drawing/2010/main" val="0"/>
@@ -1848,6 +1838,53 @@
     </w:p>
     <w:p>
       <w:pPr>
+        <w:pStyle w:val="Titre3"/>
+      </w:pPr>
+      <w:r>
+        <w:t>Translucent and Transparent Windows</w:t>
+      </w:r>
+    </w:p>
+    <w:p>
+      <w:r>
+        <w:t xml:space="preserve">There are two ways to cope with windows transparency: either the whole window and its contents can become slightly transparent (like the Terminal windows), or only the window becomes more and more transparent while its contents remain opaque, which allows you to create windows of any shape like the </w:t>
+      </w:r>
+      <w:r>
+        <w:rPr>
+          <w:b/>
+        </w:rPr>
+        <w:t>macoslib</w:t>
+      </w:r>
+      <w:r>
+        <w:t xml:space="preserve"> splash window.</w:t>
+      </w:r>
+    </w:p>
+    <w:p>
+      <w:pPr>
+        <w:pStyle w:val="Titre3"/>
+      </w:pPr>
+      <w:r>
+        <w:t>Remembering Windows Size and Placement</w:t>
+      </w:r>
+    </w:p>
+    <w:p>
+      <w:r>
+        <w:t xml:space="preserve">With </w:t>
+      </w:r>
+      <w:r>
+        <w:rPr>
+          <w:b/>
+        </w:rPr>
+        <w:t>macoslib</w:t>
+      </w:r>
+      <w:r>
+        <w:t>, you can easily store and retrieve any window size and placement to/from the preferences file.</w:t>
+      </w:r>
+      <w:r>
+        <w:t xml:space="preserve"> Usually, it just takes two lines of code in the window's Open event.</w:t>
+      </w:r>
+    </w:p>
+    <w:p>
+      <w:pPr>
         <w:pStyle w:val="Titre2"/>
       </w:pPr>
       <w:r>
@@ -1895,7 +1932,7 @@
           <w:noProof/>
         </w:rPr>
         <w:drawing>
-          <wp:inline distT="0" distB="0" distL="0" distR="0" wp14:anchorId="01FF7003" wp14:editId="3F78D36B">
+          <wp:inline distT="0" distB="0" distL="0" distR="0" wp14:anchorId="24594BF9" wp14:editId="10C45704">
             <wp:extent cx="4476750" cy="908050"/>
             <wp:effectExtent l="0" t="0" r="0" b="6350"/>
             <wp:docPr id="30" name="Image 18"/>
@@ -1912,7 +1949,7 @@
                     </pic:cNvPicPr>
                   </pic:nvPicPr>
                   <pic:blipFill>
-                    <a:blip r:embed="rId23">
+                    <a:blip r:embed="rId25">
                       <a:extLst>
                         <a:ext uri="{28A0092B-C50C-407E-A947-70E740481C1C}">
                           <a14:useLocalDpi xmlns:a14="http://schemas.microsoft.com/office/drawing/2010/main" val="0"/>
@@ -2032,6 +2069,22 @@
     </w:p>
     <w:p>
       <w:pPr>
+        <w:pStyle w:val="Titre3"/>
+      </w:pPr>
+      <w:r>
+        <w:t>Menus for Word Processing</w:t>
+      </w:r>
+    </w:p>
+    <w:p>
+      <w:r>
+        <w:t xml:space="preserve">Along with the TextArea extensions, you can also install the standard Cocoa menus. Not only will they be automatically connected to TextAreas, but also they </w:t>
+      </w:r>
+      <w:r>
+        <w:t>will be translated in the end-user's preferred language.</w:t>
+      </w:r>
+    </w:p>
+    <w:p>
+      <w:pPr>
         <w:pStyle w:val="Titre2"/>
       </w:pPr>
       <w:r>
@@ -2108,7 +2161,7 @@
                 <w:noProof/>
               </w:rPr>
               <w:drawing>
-                <wp:inline distT="0" distB="0" distL="0" distR="0" wp14:anchorId="19538FC9" wp14:editId="35BFC951">
+                <wp:inline distT="0" distB="0" distL="0" distR="0" wp14:anchorId="574AF9D6" wp14:editId="725F6839">
                   <wp:extent cx="2000250" cy="908050"/>
                   <wp:effectExtent l="0" t="0" r="6350" b="6350"/>
                   <wp:docPr id="19" name="Image 2"/>
@@ -2125,7 +2178,7 @@
                           </pic:cNvPicPr>
                         </pic:nvPicPr>
                         <pic:blipFill>
-                          <a:blip r:embed="rId24">
+                          <a:blip r:embed="rId26">
                             <a:extLst>
                               <a:ext uri="{28A0092B-C50C-407E-A947-70E740481C1C}">
                                 <a14:useLocalDpi xmlns:a14="http://schemas.microsoft.com/office/drawing/2010/main" val="0"/>
@@ -2218,12 +2271,13 @@
       </w:tblPr>
       <w:tblGrid>
         <w:gridCol w:w="6416"/>
-        <w:gridCol w:w="3438"/>
+        <w:gridCol w:w="125"/>
+        <w:gridCol w:w="3313"/>
       </w:tblGrid>
       <w:tr>
         <w:tc>
           <w:tcPr>
-            <w:tcW w:w="4889" w:type="dxa"/>
+            <w:tcW w:w="6416" w:type="dxa"/>
           </w:tcPr>
           <w:p>
             <w:r>
@@ -2231,7 +2285,7 @@
                 <w:noProof/>
               </w:rPr>
               <w:drawing>
-                <wp:inline distT="0" distB="0" distL="0" distR="0" wp14:anchorId="199B0437" wp14:editId="6AFD7903">
+                <wp:inline distT="0" distB="0" distL="0" distR="0" wp14:anchorId="512E389C" wp14:editId="753E93B5">
                   <wp:extent cx="3930650" cy="2438400"/>
                   <wp:effectExtent l="0" t="0" r="6350" b="0"/>
                   <wp:docPr id="25" name="Image 7"/>
@@ -2248,7 +2302,7 @@
                           </pic:cNvPicPr>
                         </pic:nvPicPr>
                         <pic:blipFill>
-                          <a:blip r:embed="rId25">
+                          <a:blip r:embed="rId27">
                             <a:extLst>
                               <a:ext uri="{28A0092B-C50C-407E-A947-70E740481C1C}">
                                 <a14:useLocalDpi xmlns:a14="http://schemas.microsoft.com/office/drawing/2010/main" val="0"/>
@@ -2283,7 +2337,8 @@
         </w:tc>
         <w:tc>
           <w:tcPr>
-            <w:tcW w:w="4889" w:type="dxa"/>
+            <w:tcW w:w="3438" w:type="dxa"/>
+            <w:gridSpan w:val="2"/>
           </w:tcPr>
           <w:p/>
           <w:p/>
@@ -2297,43 +2352,50 @@
               <w:rPr>
                 <w:sz w:val="20"/>
               </w:rPr>
-              <w:t>This example shows a (blurred) part of my iPhone's content. The whole interface is automatically translated.</w:t>
-            </w:r>
-          </w:p>
-          <w:p>
+              <w:t xml:space="preserve">This example shows a (blurred) part of my iPhone's content. The whole interface is automatically </w:t>
+            </w:r>
             <w:r>
               <w:rPr>
                 <w:sz w:val="20"/>
               </w:rPr>
-              <w:t>As a developer, you can choose to propose different features to the end-users: rotating pictures, deleting selected ones, choosing the destination folder for importation, …</w:t>
+              <w:t>localized</w:t>
+            </w:r>
+            <w:bookmarkStart w:id="0" w:name="_GoBack"/>
+            <w:bookmarkEnd w:id="0"/>
+            <w:r>
+              <w:rPr>
+                <w:sz w:val="20"/>
+              </w:rPr>
+              <w:t>.</w:t>
+            </w:r>
+          </w:p>
+          <w:p>
+            <w:r>
+              <w:rPr>
+                <w:sz w:val="20"/>
+              </w:rPr>
+              <w:t>As a developer, you can choose to propose different features to the end-users: rotating pictures, deleting selected ones, choosing the destination folder for importation, </w:t>
+            </w:r>
+            <w:r>
+              <w:rPr>
+                <w:sz w:val="20"/>
+              </w:rPr>
+              <w:t>setting the icons size</w:t>
+            </w:r>
+            <w:r>
+              <w:rPr>
+                <w:sz w:val="20"/>
+              </w:rPr>
+              <w:t>…</w:t>
             </w:r>
           </w:p>
         </w:tc>
       </w:tr>
-    </w:tbl>
-    <w:p/>
-    <w:tbl>
-      <w:tblPr>
-        <w:tblStyle w:val="Grille"/>
-        <w:tblW w:w="0" w:type="auto"/>
-        <w:tblBorders>
-          <w:top w:val="none" w:sz="0" w:space="0" w:color="auto"/>
-          <w:left w:val="none" w:sz="0" w:space="0" w:color="auto"/>
-          <w:bottom w:val="none" w:sz="0" w:space="0" w:color="auto"/>
-          <w:right w:val="none" w:sz="0" w:space="0" w:color="auto"/>
-          <w:insideH w:val="none" w:sz="0" w:space="0" w:color="auto"/>
-          <w:insideV w:val="none" w:sz="0" w:space="0" w:color="auto"/>
-        </w:tblBorders>
-        <w:tblLook w:val="04A0" w:firstRow="1" w:lastRow="0" w:firstColumn="1" w:lastColumn="0" w:noHBand="0" w:noVBand="1"/>
-      </w:tblPr>
-      <w:tblGrid>
-        <w:gridCol w:w="6541"/>
-        <w:gridCol w:w="3313"/>
-      </w:tblGrid>
       <w:tr>
         <w:tc>
           <w:tcPr>
-            <w:tcW w:w="4889" w:type="dxa"/>
+            <w:tcW w:w="6541" w:type="dxa"/>
+            <w:gridSpan w:val="2"/>
           </w:tcPr>
           <w:p>
             <w:r>
@@ -2341,7 +2403,7 @@
                 <w:noProof/>
               </w:rPr>
               <w:drawing>
-                <wp:inline distT="0" distB="0" distL="0" distR="0" wp14:anchorId="1918496D" wp14:editId="53C58C46">
+                <wp:inline distT="0" distB="0" distL="0" distR="0" wp14:anchorId="7CB57B30" wp14:editId="5943EB21">
                   <wp:extent cx="4016375" cy="2543175"/>
                   <wp:effectExtent l="0" t="0" r="0" b="0"/>
                   <wp:docPr id="27" name="Image 14"/>
@@ -2358,7 +2420,7 @@
                           </pic:cNvPicPr>
                         </pic:nvPicPr>
                         <pic:blipFill>
-                          <a:blip r:embed="rId26">
+                          <a:blip r:embed="rId28">
                             <a:extLst>
                               <a:ext uri="{28A0092B-C50C-407E-A947-70E740481C1C}">
                                 <a14:useLocalDpi xmlns:a14="http://schemas.microsoft.com/office/drawing/2010/main" val="0"/>
@@ -2393,7 +2455,7 @@
         </w:tc>
         <w:tc>
           <w:tcPr>
-            <w:tcW w:w="4889" w:type="dxa"/>
+            <w:tcW w:w="3313" w:type="dxa"/>
           </w:tcPr>
           <w:p>
             <w:pPr>
@@ -2421,6 +2483,12 @@
               </w:rPr>
               <w:t>For a scanner or multifunction printer, you can access the standard scanner window (here, a snapshot of the window while it is acquiring the document preview).</w:t>
             </w:r>
+            <w:r>
+              <w:rPr>
+                <w:sz w:val="20"/>
+              </w:rPr>
+              <w:t xml:space="preserve"> It is the same interface as the one you can see in the Preview application.</w:t>
+            </w:r>
           </w:p>
           <w:p>
             <w:pPr>
@@ -2432,7 +2500,19 @@
               <w:rPr>
                 <w:sz w:val="20"/>
               </w:rPr>
-              <w:t>Note that the full interface is translated. You can also select which values can be changed by end-users.</w:t>
+              <w:t xml:space="preserve">Note that the full interface is </w:t>
+            </w:r>
+            <w:r>
+              <w:rPr>
+                <w:sz w:val="20"/>
+              </w:rPr>
+              <w:t>localized</w:t>
+            </w:r>
+            <w:r>
+              <w:rPr>
+                <w:sz w:val="20"/>
+              </w:rPr>
+              <w:t>. You can also select which values can be changed by end-users.</w:t>
             </w:r>
           </w:p>
         </w:tc>
@@ -2442,22 +2522,400 @@
       <w:pPr>
         <w:pStyle w:val="Titre1"/>
       </w:pPr>
-    </w:p>
-    <w:p>
-      <w:pPr>
-        <w:spacing w:before="0" w:line="240" w:lineRule="auto"/>
-        <w:jc w:val="left"/>
-        <w:rPr>
-          <w:rFonts w:ascii="Helvetica" w:eastAsiaTheme="majorEastAsia" w:hAnsi="Helvetica" w:cstheme="majorBidi"/>
+      <w:r>
+        <w:t>What You can't See</w:t>
+      </w:r>
+    </w:p>
+    <w:p>
+      <w:r>
+        <w:t>Many classes and controls provide invisible features (but the best is always behind the scene !).</w:t>
+      </w:r>
+    </w:p>
+    <w:p>
+      <w:pPr>
+        <w:pStyle w:val="Titre2"/>
+      </w:pPr>
+      <w:r>
+        <w:t>Like the Finder</w:t>
+      </w:r>
+    </w:p>
+    <w:p>
+      <w:r>
+        <w:t xml:space="preserve">There are many cases where </w:t>
+      </w:r>
+      <w:r>
+        <w:t>you</w:t>
+      </w:r>
+      <w:r>
+        <w:t xml:space="preserve"> would like to do things “like the Finder”. Here are a few ways to achieve that</w:t>
+      </w:r>
+      <w:r>
+        <w:t xml:space="preserve"> goal</w:t>
+      </w:r>
+      <w:r>
+        <w:t>:</w:t>
+      </w:r>
+    </w:p>
+    <w:p>
+      <w:pPr>
+        <w:pStyle w:val="Titre3"/>
+      </w:pPr>
+      <w:r>
+        <w:t>Formatting Files Size</w:t>
+      </w:r>
+    </w:p>
+    <w:p>
+      <w:r>
+        <w:rPr>
           <w:b/>
-          <w:bCs/>
-          <w:color w:val="345A8A" w:themeColor="accent1" w:themeShade="B5"/>
-          <w:sz w:val="32"/>
-          <w:szCs w:val="32"/>
-        </w:rPr>
-      </w:pPr>
-      <w:r>
-        <w:br w:type="page"/>
+        </w:rPr>
+        <w:t>macoslib</w:t>
+      </w:r>
+      <w:r>
+        <w:t xml:space="preserve"> can format files size like the Finder. The result is 100% conform to Finder with OS X 10.8 and later but there is a compatibility layer to ensure that it also works </w:t>
+      </w:r>
+      <w:r>
+        <w:t xml:space="preserve">decently </w:t>
+      </w:r>
+      <w:r>
+        <w:t>on previous versions of OS X.</w:t>
+      </w:r>
+    </w:p>
+    <w:p>
+      <w:pPr>
+        <w:pStyle w:val="Titre3"/>
+      </w:pPr>
+      <w:r>
+        <w:t>Sorting Filenames</w:t>
+      </w:r>
+    </w:p>
+    <w:p>
+      <w:r>
+        <w:t xml:space="preserve">You have noticed that the Finder sorts filenames by interpreting numerical values as numbers instead of </w:t>
+      </w:r>
+      <w:r>
+        <w:t xml:space="preserve">strictly </w:t>
+      </w:r>
+      <w:r>
+        <w:t xml:space="preserve">treating them alphabetically. Also, it can handle accented characters from different languages. </w:t>
+      </w:r>
+      <w:r>
+        <w:rPr>
+          <w:b/>
+        </w:rPr>
+        <w:t>macoslib</w:t>
+      </w:r>
+      <w:r>
+        <w:t xml:space="preserve"> has all the tools you need to propose the same behavior to your end-users.</w:t>
+      </w:r>
+    </w:p>
+    <w:p>
+      <w:pPr>
+        <w:pStyle w:val="Titre2"/>
+      </w:pPr>
+      <w:r>
+        <w:t>Bonjour</w:t>
+      </w:r>
+    </w:p>
+    <w:p>
+      <w:r>
+        <w:t>If you are a Mac user, you must know Bonjour, a cross-platform technology to detect all the services available on the local network. For example, many printers implement it so they are automatically detected and configured by your Macintosh.</w:t>
+      </w:r>
+    </w:p>
+    <w:p>
+      <w:r>
+        <w:t xml:space="preserve">With </w:t>
+      </w:r>
+      <w:r>
+        <w:rPr>
+          <w:b/>
+        </w:rPr>
+        <w:t>macoslib</w:t>
+      </w:r>
+      <w:r>
+        <w:t>, it becomes easy to detect any printer or service over the network, but also to advertise your own service.</w:t>
+      </w:r>
+    </w:p>
+    <w:p>
+      <w:r>
+        <w:t>Bonjour is also available on Windows</w:t>
+      </w:r>
+      <w:r>
+        <w:t xml:space="preserve"> (Bonjour™ for Windows)</w:t>
+      </w:r>
+      <w:r>
+        <w:t>,</w:t>
+      </w:r>
+      <w:r>
+        <w:t xml:space="preserve"> or on Linux through different packages (Avahi is the most common. You can find it at </w:t>
+      </w:r>
+      <w:r>
+        <w:t>http://www.avahi.org</w:t>
+      </w:r>
+      <w:r>
+        <w:t> </w:t>
+      </w:r>
+      <w:r>
+        <w:t>if it is not already built-in your favorite Linux distro</w:t>
+      </w:r>
+      <w:r>
+        <w:t>).</w:t>
+      </w:r>
+    </w:p>
+    <w:p>
+      <w:pPr>
+        <w:pStyle w:val="Titre2"/>
+      </w:pPr>
+      <w:r>
+        <w:t>Files</w:t>
+      </w:r>
+    </w:p>
+    <w:p>
+      <w:r>
+        <w:t>There are several file properties that cannot be accessed through Xojo.</w:t>
+      </w:r>
+    </w:p>
+    <w:p>
+      <w:pPr>
+        <w:pStyle w:val="Titre3"/>
+      </w:pPr>
+      <w:r>
+        <w:t>Access Control List (ACL)</w:t>
+      </w:r>
+    </w:p>
+    <w:p>
+      <w:r>
+        <w:t xml:space="preserve">The </w:t>
+      </w:r>
+      <w:r>
+        <w:rPr>
+          <w:i/>
+        </w:rPr>
+        <w:t>Access Control List</w:t>
+      </w:r>
+      <w:r>
+        <w:t xml:space="preserve"> (aka ACL) is a way to have a fine grained control over file/folder access, and it is prioritary over simple UNIX-like permissions. </w:t>
+      </w:r>
+      <w:r>
+        <w:rPr>
+          <w:b/>
+        </w:rPr>
+        <w:t>macoslib</w:t>
+      </w:r>
+      <w:r>
+        <w:t xml:space="preserve"> allows you to access/modify/delete ACLs.</w:t>
+      </w:r>
+    </w:p>
+    <w:p>
+      <w:pPr>
+        <w:pStyle w:val="Titre3"/>
+      </w:pPr>
+      <w:r>
+        <w:t>Extended Attributes</w:t>
+      </w:r>
+    </w:p>
+    <w:p>
+      <w:r>
+        <w:t>Each file can have extended attributes</w:t>
+      </w:r>
+      <w:r>
+        <w:t>, i.e. data fields attached to the file at the filesystem level</w:t>
+      </w:r>
+      <w:r>
+        <w:t xml:space="preserve">. For example, OS X uses extended attributes to store the Resource Fork, Finder data or Quarantine data (i.e. all the stuff to warn you that a file has been downloaded from the internet ans ask you if you </w:t>
+      </w:r>
+      <w:r>
+        <w:t xml:space="preserve">really </w:t>
+      </w:r>
+      <w:r>
+        <w:t>want to open it).</w:t>
+      </w:r>
+    </w:p>
+    <w:p>
+      <w:r>
+        <w:t>But you can also add anything</w:t>
+      </w:r>
+      <w:r>
+        <w:rPr>
+          <w:rStyle w:val="Marquenotebasdepage"/>
+        </w:rPr>
+        <w:footnoteReference w:id="1"/>
+      </w:r>
+      <w:r>
+        <w:t xml:space="preserve"> as Extended Attribute, depending on what you need.</w:t>
+      </w:r>
+    </w:p>
+    <w:p>
+      <w:pPr>
+        <w:pStyle w:val="Titre3"/>
+      </w:pPr>
+      <w:r>
+        <w:t>NSFileManager</w:t>
+      </w:r>
+    </w:p>
+    <w:p>
+      <w:r>
+        <w:t>The NSFileManager brings you access to low-level filesystem functions to get/set informations, scan folders contents up to 25 times faster than pure Xojo code, create symbolic and hard links…</w:t>
+      </w:r>
+    </w:p>
+    <w:p>
+      <w:pPr>
+        <w:pStyle w:val="Titre3"/>
+      </w:pPr>
+      <w:r>
+        <w:t>File Icon</w:t>
+      </w:r>
+    </w:p>
+    <w:p>
+      <w:r>
+        <w:t>One line of code is all you need to get/set a custom icon for a file. It takes/returns a Picture with the corresponding mask so there is no limitations in the transparency.</w:t>
+      </w:r>
+    </w:p>
+    <w:p>
+      <w:pPr>
+        <w:pStyle w:val="Titre3"/>
+      </w:pPr>
+      <w:r>
+        <w:t>Uniform Type Identifier (UTI)</w:t>
+      </w:r>
+    </w:p>
+    <w:p>
+      <w:r>
+        <w:t xml:space="preserve">The OS X way to identify a file type is to use a </w:t>
+      </w:r>
+      <w:r>
+        <w:rPr>
+          <w:i/>
+        </w:rPr>
+        <w:t>Uniform Type Identifier</w:t>
+      </w:r>
+      <w:r>
+        <w:rPr>
+          <w:rStyle w:val="Marquenotebasdepage"/>
+          <w:i/>
+        </w:rPr>
+        <w:footnoteReference w:id="2"/>
+      </w:r>
+      <w:r>
+        <w:t xml:space="preserve"> </w:t>
+      </w:r>
+      <w:r>
+        <w:t xml:space="preserve">(UTI) </w:t>
+      </w:r>
+      <w:r>
+        <w:t>string</w:t>
+      </w:r>
+      <w:r>
+        <w:t xml:space="preserve">. With </w:t>
+      </w:r>
+      <w:r>
+        <w:rPr>
+          <w:b/>
+        </w:rPr>
+        <w:t>macoslib</w:t>
+      </w:r>
+      <w:r>
+        <w:t>, you can query such UTI for any FolderItem or determine if it inherits from a given UTI.</w:t>
+      </w:r>
+    </w:p>
+    <w:p>
+      <w:pPr>
+        <w:pStyle w:val="Titre2"/>
+      </w:pPr>
+      <w:r>
+        <w:t>System Notifications</w:t>
+      </w:r>
+    </w:p>
+    <w:p>
+      <w:r>
+        <w:t xml:space="preserve">You may be interested in being informed whenever a system-wide event occurs like a new disk being mounted or ejected, the user having changed the Finder labels, an application being launched or terminated and so on. </w:t>
+      </w:r>
+      <w:r>
+        <w:rPr>
+          <w:b/>
+        </w:rPr>
+        <w:t>macoslib</w:t>
+      </w:r>
+      <w:r>
+        <w:t xml:space="preserve"> can do that for you.</w:t>
+      </w:r>
+    </w:p>
+    <w:p>
+      <w:pPr>
+        <w:pStyle w:val="Titre2"/>
+      </w:pPr>
+      <w:r>
+        <w:t>Filesystem Events (FSEvents)</w:t>
+      </w:r>
+    </w:p>
+    <w:p>
+      <w:r>
+        <w:t xml:space="preserve">Each time a file or folder is created/modified/deleted, a new entry is created in the FSEvent (aka </w:t>
+      </w:r>
+      <w:r>
+        <w:rPr>
+          <w:i/>
+        </w:rPr>
+        <w:t>FileSystem Event</w:t>
+      </w:r>
+      <w:r>
+        <w:t>) database. It allows you to know what is happening or what happened since the last time your application quit.</w:t>
+      </w:r>
+    </w:p>
+    <w:p>
+      <w:pPr>
+        <w:pStyle w:val="Titre2"/>
+      </w:pPr>
+      <w:r>
+        <w:t>Speech</w:t>
+      </w:r>
+    </w:p>
+    <w:p>
+      <w:r>
+        <w:t xml:space="preserve">Speech synthesizing was quite limited before Lion but now, it is multilingual and supports high-quality voices. </w:t>
+      </w:r>
+      <w:r>
+        <w:rPr>
+          <w:b/>
+        </w:rPr>
+        <w:t>macoslib</w:t>
+      </w:r>
+      <w:r>
+        <w:t xml:space="preserve"> offers a fine-grained control over the voices, volume, rate and all the events associated with speech synthesis.</w:t>
+      </w:r>
+    </w:p>
+    <w:p>
+      <w:pPr>
+        <w:pStyle w:val="Titre2"/>
+      </w:pPr>
+      <w:r>
+        <w:t>ResourceFork</w:t>
+      </w:r>
+    </w:p>
+    <w:p>
+      <w:r>
+        <w:t xml:space="preserve">While Xojo abandonned </w:t>
+      </w:r>
+      <w:r>
+        <w:t xml:space="preserve">the </w:t>
+      </w:r>
+      <w:r>
+        <w:t>ResourceFork</w:t>
+      </w:r>
+      <w:r>
+        <w:t xml:space="preserve"> object</w:t>
+      </w:r>
+      <w:r>
+        <w:t xml:space="preserve">, it is still used in OS X. </w:t>
+      </w:r>
+      <w:r>
+        <w:rPr>
+          <w:b/>
+        </w:rPr>
+        <w:t>macoslib</w:t>
+      </w:r>
+      <w:r>
+        <w:t xml:space="preserve"> proposes a replacement for that.</w:t>
       </w:r>
     </w:p>
     <w:p>
@@ -2465,12 +2923,7 @@
         <w:pStyle w:val="Titre1"/>
       </w:pPr>
       <w:r>
-        <w:t>What You can't See</w:t>
-      </w:r>
-    </w:p>
-    <w:p>
-      <w:r>
-        <w:t>Many classes and controls provide invisible features (but the best is always behind the scene !).</w:t>
+        <w:t>Additional Modules</w:t>
       </w:r>
     </w:p>
     <w:p>
@@ -2478,20 +2931,7 @@
         <w:pStyle w:val="Titre2"/>
       </w:pPr>
       <w:r>
-        <w:t>Like the Finder</w:t>
-      </w:r>
-    </w:p>
-    <w:p>
-      <w:r>
-        <w:t>There are many cases where we would like to do things “like the Finder”. Here are a few ways to achieve that:</w:t>
-      </w:r>
-    </w:p>
-    <w:p>
-      <w:pPr>
-        <w:pStyle w:val="Titre3"/>
-      </w:pPr>
-      <w:r>
-        <w:t>Formatting Files Size</w:t>
+        <w:t>DebugReport</w:t>
       </w:r>
     </w:p>
     <w:p>
@@ -2499,216 +2939,63 @@
         <w:rPr>
           <w:b/>
         </w:rPr>
-        <w:t>macoslib</w:t>
-      </w:r>
-      <w:r>
-        <w:t xml:space="preserve"> can format files size like the Finder. The result is 100% conform to Finder with OS X 10.8 and later but there is a compatibility layer to ensure that it also works on previous versions of OS X.</w:t>
-      </w:r>
-    </w:p>
-    <w:p>
-      <w:pPr>
-        <w:pStyle w:val="Titre3"/>
-      </w:pPr>
-      <w:r>
-        <w:t>Sorting Filenames</w:t>
-      </w:r>
-    </w:p>
-    <w:p>
-      <w:r>
-        <w:t xml:space="preserve">You have noticed that the Finder sorts filenames by interpreting numerical values as numbers instead of treating them alphabetically. Also, it can handle accented characters from different languages. </w:t>
+        <w:t>DebugReport</w:t>
+      </w:r>
+      <w:r>
+        <w:t xml:space="preserve"> is a way to easily display a list of values of any kind (</w:t>
+      </w:r>
+      <w:r>
+        <w:t xml:space="preserve">any value </w:t>
+      </w:r>
+      <w:r>
+        <w:t xml:space="preserve">from Xojo, Carbon or Cocoa) either in </w:t>
+      </w:r>
+      <w:r>
+        <w:t>real time</w:t>
+      </w:r>
+      <w:r>
+        <w:rPr>
+          <w:rStyle w:val="Marquenotebasdepage"/>
+        </w:rPr>
+        <w:footnoteReference w:id="3"/>
+      </w:r>
+      <w:r>
+        <w:t xml:space="preserve"> or unless the TextArea is refreshed</w:t>
+      </w:r>
+      <w:r>
+        <w:t>. You can display a title, a warning or an error, each being displayed with a different color.</w:t>
+      </w:r>
+    </w:p>
+    <w:p>
+      <w:r>
+        <w:t xml:space="preserve">While other logging solutions </w:t>
+      </w:r>
+      <w:r>
+        <w:t>often</w:t>
+      </w:r>
+      <w:r>
+        <w:t xml:space="preserve"> ask you to use only strings or to use separate methods to log an integer, a double or a string, </w:t>
       </w:r>
       <w:r>
         <w:rPr>
           <w:b/>
         </w:rPr>
-        <w:t>macoslib</w:t>
-      </w:r>
-      <w:r>
-        <w:t xml:space="preserve"> has all the tools you need to propose the same behavior to your end-users.</w:t>
-      </w:r>
-    </w:p>
-    <w:p>
-      <w:pPr>
-        <w:pStyle w:val="Titre2"/>
-      </w:pPr>
-      <w:r>
-        <w:t>Bonjour</w:t>
-      </w:r>
-    </w:p>
-    <w:p>
-      <w:r>
-        <w:t>If you are a Mac user, you must know Bonjour, a cross-platform technology to detect all the services available on the local network. For example, many printers implement it so they are automatically detected and configured by your Macintosh.</w:t>
-      </w:r>
-    </w:p>
-    <w:p>
-      <w:r>
-        <w:t xml:space="preserve">With </w:t>
-      </w:r>
-      <w:r>
-        <w:rPr>
-          <w:b/>
-        </w:rPr>
-        <w:t>macoslib</w:t>
-      </w:r>
-      <w:r>
-        <w:t>, it becomes easy to detect any printer or service over the network, but also to advertise your own service.</w:t>
-      </w:r>
-    </w:p>
-    <w:p>
-      <w:r>
-        <w:t xml:space="preserve">Bonjour is also available on Windows or on Linux through different packages (Avahi is the most common. You can find it at </w:t>
-      </w:r>
-      <w:r>
-        <w:t>http://www.avahi.org</w:t>
-      </w:r>
-      <w:r>
-        <w:t> ).</w:t>
-      </w:r>
-    </w:p>
-    <w:p>
-      <w:pPr>
-        <w:pStyle w:val="Titre2"/>
-      </w:pPr>
-      <w:r>
-        <w:t>Files</w:t>
-      </w:r>
-    </w:p>
-    <w:p>
-      <w:r>
-        <w:t>There are several file properties that cannot be accessed through Xojo.</w:t>
-      </w:r>
-    </w:p>
-    <w:p>
-      <w:pPr>
-        <w:pStyle w:val="Titre3"/>
-      </w:pPr>
-      <w:r>
-        <w:t>Access Control List (ACL)</w:t>
-      </w:r>
-    </w:p>
-    <w:p>
-      <w:r>
-        <w:t xml:space="preserve">The Access Control List (aka ACL) is a way to have a fine grained control over file/folder access, and it is prioritary over simple UNIX-like permissions. </w:t>
-      </w:r>
-      <w:r>
-        <w:rPr>
-          <w:b/>
-        </w:rPr>
-        <w:t>macoslib</w:t>
-      </w:r>
-      <w:r>
-        <w:t xml:space="preserve"> allows you to access/modify/delete ACLs.</w:t>
-      </w:r>
-    </w:p>
-    <w:p>
-      <w:pPr>
-        <w:pStyle w:val="Titre3"/>
-      </w:pPr>
-      <w:r>
-        <w:t>Extended Attributes</w:t>
-      </w:r>
-    </w:p>
-    <w:p>
-      <w:r>
-        <w:t>Each file can have extended attributes. For example, OS X uses extended attributes to store the Resource Fork, Finder data or Quarantine data (i.e. all the stuff to warn you that a file has been downloaded from the internet ans ask you if you want to open it).</w:t>
-      </w:r>
-    </w:p>
-    <w:p>
-      <w:r>
-        <w:t>But you can also add anything as Extended Attribute, depending on what you need.</w:t>
-      </w:r>
-    </w:p>
-    <w:p>
-      <w:pPr>
-        <w:pStyle w:val="Titre2"/>
-      </w:pPr>
-      <w:r>
-        <w:t>System Notifications</w:t>
-      </w:r>
-    </w:p>
-    <w:p>
-      <w:r>
-        <w:t xml:space="preserve">You may be interested in being informed whenever a system-wide event occurs like a new disk being mounted or ejected, the user having changed the Finder labels, an application being launched or terminated and so on. </w:t>
-      </w:r>
-      <w:r>
-        <w:rPr>
-          <w:b/>
-        </w:rPr>
-        <w:t>macoslib</w:t>
-      </w:r>
-      <w:r>
-        <w:t xml:space="preserve"> can do that for you.</w:t>
-      </w:r>
-    </w:p>
-    <w:p>
-      <w:pPr>
-        <w:pStyle w:val="Titre2"/>
-      </w:pPr>
-      <w:r>
-        <w:t>Filesystem Events (FSEvents)</w:t>
-      </w:r>
-    </w:p>
-    <w:p>
-      <w:r>
-        <w:t xml:space="preserve">Each time a file or folder is created/modified/deleted, a new entry is created in the FSEvent (aka </w:t>
-      </w:r>
-      <w:r>
-        <w:rPr>
-          <w:i/>
-        </w:rPr>
-        <w:t>FileSystem Event</w:t>
-      </w:r>
-      <w:r>
-        <w:t>) database. It allows you to know what is happening or what happened since the last time your application quit.</w:t>
-      </w:r>
-    </w:p>
-    <w:p>
-      <w:pPr>
-        <w:pStyle w:val="Titre2"/>
-      </w:pPr>
-      <w:r>
-        <w:t>Speech</w:t>
-      </w:r>
-    </w:p>
-    <w:p>
-      <w:r>
-        <w:t xml:space="preserve">Speech synthesizing was quite limited before Lion but now, it is multilingual and supports high-quality voices. </w:t>
-      </w:r>
-      <w:r>
-        <w:rPr>
-          <w:b/>
-        </w:rPr>
-        <w:t>macoslib</w:t>
-      </w:r>
-      <w:r>
-        <w:t xml:space="preserve"> offers a fine-grained control over the voices, volume, rate and all the events associated with speech synthesis.</w:t>
-      </w:r>
-    </w:p>
-    <w:p>
-      <w:pPr>
-        <w:pStyle w:val="Titre2"/>
-      </w:pPr>
-      <w:r>
-        <w:t>ResourceFork</w:t>
-      </w:r>
-    </w:p>
-    <w:p>
-      <w:r>
-        <w:t xml:space="preserve">While Xojo abandonned ResourceFork, it is still used in OS X. </w:t>
-      </w:r>
-      <w:r>
-        <w:rPr>
-          <w:b/>
-        </w:rPr>
-        <w:t>macoslib</w:t>
-      </w:r>
-      <w:r>
-        <w:t xml:space="preserve"> proposes a replacement for that.</w:t>
-      </w:r>
-    </w:p>
-    <w:p>
-      <w:bookmarkStart w:id="0" w:name="_GoBack"/>
-      <w:bookmarkEnd w:id="0"/>
+        <w:t>DebugReport</w:t>
+      </w:r>
+      <w:r>
+        <w:t xml:space="preserve"> automatically formats </w:t>
+      </w:r>
+      <w:r>
+        <w:t>any</w:t>
+      </w:r>
+      <w:r>
+        <w:t xml:space="preserve"> values you pass to it.</w:t>
+      </w:r>
+    </w:p>
+    <w:p>
+      <w:r>
+        <w:t>You do not even need to remove your debugging code when building your application as DebugReport deactivates itself on building the application, i.e. it is not even compiled. But if you need it nonetheless, adjusting one or two constants will be enough.</w:t>
+      </w:r>
     </w:p>
     <w:sectPr>
       <w:pgSz w:w="11906" w:h="16838"/>
@@ -2717,6 +3004,158 @@
     </w:sectPr>
   </w:body>
 </w:document>
+</file>
+
+<file path=word/endnotes.xml><?xml version="1.0" encoding="utf-8"?>
+<w:endnotes xmlns:wpc="http://schemas.microsoft.com/office/word/2010/wordprocessingCanvas" xmlns:mo="http://schemas.microsoft.com/office/mac/office/2008/main" xmlns:mc="http://schemas.openxmlformats.org/markup-compatibility/2006" xmlns:mv="urn:schemas-microsoft-com:mac:vml" xmlns:o="urn:schemas-microsoft-com:office:office" xmlns:r="http://schemas.openxmlformats.org/officeDocument/2006/relationships" xmlns:m="http://schemas.openxmlformats.org/officeDocument/2006/math" xmlns:v="urn:schemas-microsoft-com:vml" xmlns:wp14="http://schemas.microsoft.com/office/word/2010/wordprocessingDrawing" xmlns:wp="http://schemas.openxmlformats.org/drawingml/2006/wordprocessingDrawing" xmlns:w10="urn:schemas-microsoft-com:office:word" xmlns:w="http://schemas.openxmlformats.org/wordprocessingml/2006/main" xmlns:w14="http://schemas.microsoft.com/office/word/2010/wordml" xmlns:wpg="http://schemas.microsoft.com/office/word/2010/wordprocessingGroup" xmlns:wpi="http://schemas.microsoft.com/office/word/2010/wordprocessingInk" xmlns:wne="http://schemas.microsoft.com/office/word/2006/wordml" xmlns:wps="http://schemas.microsoft.com/office/word/2010/wordprocessingShape" mc:Ignorable="w14 wp14">
+  <w:endnote w:type="separator" w:id="-1">
+    <w:p>
+      <w:pPr>
+        <w:spacing w:before="0" w:line="240" w:lineRule="auto"/>
+      </w:pPr>
+      <w:r>
+        <w:separator/>
+      </w:r>
+    </w:p>
+  </w:endnote>
+  <w:endnote w:type="continuationSeparator" w:id="0">
+    <w:p>
+      <w:pPr>
+        <w:spacing w:before="0" w:line="240" w:lineRule="auto"/>
+      </w:pPr>
+      <w:r>
+        <w:continuationSeparator/>
+      </w:r>
+    </w:p>
+  </w:endnote>
+</w:endnotes>
+</file>
+
+<file path=word/footnotes.xml><?xml version="1.0" encoding="utf-8"?>
+<w:footnotes xmlns:wpc="http://schemas.microsoft.com/office/word/2010/wordprocessingCanvas" xmlns:mo="http://schemas.microsoft.com/office/mac/office/2008/main" xmlns:mc="http://schemas.openxmlformats.org/markup-compatibility/2006" xmlns:mv="urn:schemas-microsoft-com:mac:vml" xmlns:o="urn:schemas-microsoft-com:office:office" xmlns:r="http://schemas.openxmlformats.org/officeDocument/2006/relationships" xmlns:m="http://schemas.openxmlformats.org/officeDocument/2006/math" xmlns:v="urn:schemas-microsoft-com:vml" xmlns:wp14="http://schemas.microsoft.com/office/word/2010/wordprocessingDrawing" xmlns:wp="http://schemas.openxmlformats.org/drawingml/2006/wordprocessingDrawing" xmlns:w10="urn:schemas-microsoft-com:office:word" xmlns:w="http://schemas.openxmlformats.org/wordprocessingml/2006/main" xmlns:w14="http://schemas.microsoft.com/office/word/2010/wordml" xmlns:wpg="http://schemas.microsoft.com/office/word/2010/wordprocessingGroup" xmlns:wpi="http://schemas.microsoft.com/office/word/2010/wordprocessingInk" xmlns:wne="http://schemas.microsoft.com/office/word/2006/wordml" xmlns:wps="http://schemas.microsoft.com/office/word/2010/wordprocessingShape" mc:Ignorable="w14 wp14">
+  <w:footnote w:type="separator" w:id="-1">
+    <w:p>
+      <w:pPr>
+        <w:spacing w:before="0" w:line="240" w:lineRule="auto"/>
+      </w:pPr>
+      <w:r>
+        <w:separator/>
+      </w:r>
+    </w:p>
+  </w:footnote>
+  <w:footnote w:type="continuationSeparator" w:id="0">
+    <w:p>
+      <w:pPr>
+        <w:spacing w:before="0" w:line="240" w:lineRule="auto"/>
+      </w:pPr>
+      <w:r>
+        <w:continuationSeparator/>
+      </w:r>
+    </w:p>
+  </w:footnote>
+  <w:footnote w:id="1">
+    <w:p>
+      <w:pPr>
+        <w:pStyle w:val="Notedebasdepage"/>
+        <w:rPr>
+          <w:sz w:val="20"/>
+          <w:szCs w:val="20"/>
+        </w:rPr>
+      </w:pPr>
+      <w:r>
+        <w:rPr>
+          <w:rStyle w:val="Marquenotebasdepage"/>
+        </w:rPr>
+        <w:footnoteRef/>
+      </w:r>
+      <w:r>
+        <w:t xml:space="preserve"> </w:t>
+      </w:r>
+      <w:r>
+        <w:rPr>
+          <w:sz w:val="20"/>
+          <w:szCs w:val="20"/>
+        </w:rPr>
+        <w:t>The size of each Extended Attribute is limited to ca. 8000 bytes.</w:t>
+      </w:r>
+    </w:p>
+  </w:footnote>
+  <w:footnote w:id="2">
+    <w:p>
+      <w:pPr>
+        <w:pStyle w:val="Notedebasdepage"/>
+        <w:rPr>
+          <w:sz w:val="20"/>
+          <w:szCs w:val="20"/>
+        </w:rPr>
+      </w:pPr>
+      <w:r>
+        <w:rPr>
+          <w:rStyle w:val="Marquenotebasdepage"/>
+        </w:rPr>
+        <w:footnoteRef/>
+      </w:r>
+      <w:r>
+        <w:t xml:space="preserve"> </w:t>
+      </w:r>
+      <w:r>
+        <w:rPr>
+          <w:sz w:val="20"/>
+          <w:szCs w:val="20"/>
+        </w:rPr>
+        <w:t>For more information, see http://docs.xojo.com/index.php/UTI</w:t>
+      </w:r>
+      <w:r>
+        <w:rPr>
+          <w:sz w:val="20"/>
+          <w:szCs w:val="20"/>
+        </w:rPr>
+        <w:t xml:space="preserve"> .</w:t>
+      </w:r>
+    </w:p>
+  </w:footnote>
+  <w:footnote w:id="3">
+    <w:p>
+      <w:pPr>
+        <w:pStyle w:val="Notedebasdepage"/>
+        <w:rPr>
+          <w:sz w:val="20"/>
+          <w:szCs w:val="20"/>
+        </w:rPr>
+      </w:pPr>
+      <w:r>
+        <w:rPr>
+          <w:rStyle w:val="Marquenotebasdepage"/>
+        </w:rPr>
+        <w:footnoteRef/>
+      </w:r>
+      <w:r>
+        <w:t xml:space="preserve"> </w:t>
+      </w:r>
+      <w:r>
+        <w:rPr>
+          <w:sz w:val="20"/>
+          <w:szCs w:val="20"/>
+        </w:rPr>
+        <w:t xml:space="preserve">Note that, compared to a normal execution, forcing the debug window to refresh </w:t>
+      </w:r>
+      <w:r>
+        <w:rPr>
+          <w:sz w:val="20"/>
+          <w:szCs w:val="20"/>
+        </w:rPr>
+        <w:t xml:space="preserve">all the time </w:t>
+      </w:r>
+      <w:r>
+        <w:rPr>
+          <w:sz w:val="20"/>
+          <w:szCs w:val="20"/>
+        </w:rPr>
+        <w:t>very seriously impairs the performances.</w:t>
+      </w:r>
+    </w:p>
+  </w:footnote>
+</w:footnotes>
 </file>
 
 <file path=word/styles.xml><?xml version="1.0" encoding="utf-8"?>
@@ -3128,6 +3567,43 @@
       <w:sz w:val="18"/>
       <w:szCs w:val="18"/>
       <w:lang w:eastAsia="fr-FR"/>
+    </w:rPr>
+  </w:style>
+  <w:style w:type="paragraph" w:styleId="Notedebasdepage">
+    <w:name w:val="footnote text"/>
+    <w:basedOn w:val="Normal"/>
+    <w:link w:val="NotedebasdepageCar"/>
+    <w:uiPriority w:val="99"/>
+    <w:unhideWhenUsed/>
+    <w:rsid w:val="00225307"/>
+    <w:pPr>
+      <w:spacing w:before="0" w:line="240" w:lineRule="auto"/>
+    </w:pPr>
+    <w:rPr>
+      <w:sz w:val="24"/>
+      <w:szCs w:val="24"/>
+    </w:rPr>
+  </w:style>
+  <w:style w:type="character" w:customStyle="1" w:styleId="NotedebasdepageCar">
+    <w:name w:val="Note de bas de page Car"/>
+    <w:basedOn w:val="Policepardfaut"/>
+    <w:link w:val="Notedebasdepage"/>
+    <w:uiPriority w:val="99"/>
+    <w:rsid w:val="00225307"/>
+    <w:rPr>
+      <w:sz w:val="24"/>
+      <w:szCs w:val="24"/>
+      <w:lang w:eastAsia="fr-FR"/>
+    </w:rPr>
+  </w:style>
+  <w:style w:type="character" w:styleId="Marquenotebasdepage">
+    <w:name w:val="footnote reference"/>
+    <w:basedOn w:val="Policepardfaut"/>
+    <w:uiPriority w:val="99"/>
+    <w:unhideWhenUsed/>
+    <w:rsid w:val="00225307"/>
+    <w:rPr>
+      <w:vertAlign w:val="superscript"/>
     </w:rPr>
   </w:style>
 </w:styles>
@@ -3544,6 +4020,43 @@
       <w:lang w:eastAsia="fr-FR"/>
     </w:rPr>
   </w:style>
+  <w:style w:type="paragraph" w:styleId="Notedebasdepage">
+    <w:name w:val="footnote text"/>
+    <w:basedOn w:val="Normal"/>
+    <w:link w:val="NotedebasdepageCar"/>
+    <w:uiPriority w:val="99"/>
+    <w:unhideWhenUsed/>
+    <w:rsid w:val="00225307"/>
+    <w:pPr>
+      <w:spacing w:before="0" w:line="240" w:lineRule="auto"/>
+    </w:pPr>
+    <w:rPr>
+      <w:sz w:val="24"/>
+      <w:szCs w:val="24"/>
+    </w:rPr>
+  </w:style>
+  <w:style w:type="character" w:customStyle="1" w:styleId="NotedebasdepageCar">
+    <w:name w:val="Note de bas de page Car"/>
+    <w:basedOn w:val="Policepardfaut"/>
+    <w:link w:val="Notedebasdepage"/>
+    <w:uiPriority w:val="99"/>
+    <w:rsid w:val="00225307"/>
+    <w:rPr>
+      <w:sz w:val="24"/>
+      <w:szCs w:val="24"/>
+      <w:lang w:eastAsia="fr-FR"/>
+    </w:rPr>
+  </w:style>
+  <w:style w:type="character" w:styleId="Marquenotebasdepage">
+    <w:name w:val="footnote reference"/>
+    <w:basedOn w:val="Policepardfaut"/>
+    <w:uiPriority w:val="99"/>
+    <w:unhideWhenUsed/>
+    <w:rsid w:val="00225307"/>
+    <w:rPr>
+      <w:vertAlign w:val="superscript"/>
+    </w:rPr>
+  </w:style>
 </w:styles>
 </file>
 

</xml_diff>

<commit_message>
- Added to documentation: NSPopover, NSSharingServicePicker, NSSliders, NSAlerts
Signed-off-by: Stéphane Mons <st.mons.lists@free.fr>
</commit_message>
<xml_diff>
--- a/Application/BuiltInDocuments/Macoslib Overview.docx
+++ b/Application/BuiltInDocuments/Macoslib Overview.docx
@@ -681,6 +681,133 @@
       </w:pPr>
       <w:r>
         <w:lastRenderedPageBreak/>
+        <w:t>Sliders</w:t>
+      </w:r>
+    </w:p>
+    <w:p>
+      <w:r>
+        <w:drawing>
+          <wp:inline distT="0" distB="0" distL="0" distR="0" wp14:anchorId="38C73F1B" wp14:editId="4ECCBF81">
+            <wp:extent cx="3594100" cy="234950"/>
+            <wp:effectExtent l="0" t="0" r="12700" b="0"/>
+            <wp:docPr id="16" name="Image 2"/>
+            <wp:cNvGraphicFramePr>
+              <a:graphicFrameLocks xmlns:a="http://schemas.openxmlformats.org/drawingml/2006/main" noChangeAspect="1"/>
+            </wp:cNvGraphicFramePr>
+            <a:graphic xmlns:a="http://schemas.openxmlformats.org/drawingml/2006/main">
+              <a:graphicData uri="http://schemas.openxmlformats.org/drawingml/2006/picture">
+                <pic:pic xmlns:pic="http://schemas.openxmlformats.org/drawingml/2006/picture">
+                  <pic:nvPicPr>
+                    <pic:cNvPr id="0" name="Picture 2"/>
+                    <pic:cNvPicPr>
+                      <a:picLocks noChangeAspect="1" noChangeArrowheads="1"/>
+                    </pic:cNvPicPr>
+                  </pic:nvPicPr>
+                  <pic:blipFill>
+                    <a:blip r:embed="rId13">
+                      <a:extLst>
+                        <a:ext uri="{28A0092B-C50C-407E-A947-70E740481C1C}">
+                          <a14:useLocalDpi xmlns:a14="http://schemas.microsoft.com/office/drawing/2010/main" val="0"/>
+                        </a:ext>
+                      </a:extLst>
+                    </a:blip>
+                    <a:srcRect/>
+                    <a:stretch>
+                      <a:fillRect/>
+                    </a:stretch>
+                  </pic:blipFill>
+                  <pic:spPr bwMode="auto">
+                    <a:xfrm>
+                      <a:off x="0" y="0"/>
+                      <a:ext cx="3594100" cy="234950"/>
+                    </a:xfrm>
+                    <a:prstGeom prst="rect">
+                      <a:avLst/>
+                    </a:prstGeom>
+                    <a:noFill/>
+                    <a:ln>
+                      <a:noFill/>
+                    </a:ln>
+                  </pic:spPr>
+                </pic:pic>
+              </a:graphicData>
+            </a:graphic>
+          </wp:inline>
+        </w:drawing>
+      </w:r>
+      <w:r>
+        <w:tab/>
+      </w:r>
+      <w:r>
+        <w:drawing>
+          <wp:inline distT="0" distB="0" distL="0" distR="0" wp14:anchorId="70F6E234" wp14:editId="4A50E983">
+            <wp:extent cx="577850" cy="260350"/>
+            <wp:effectExtent l="0" t="0" r="6350" b="0"/>
+            <wp:docPr id="12" name="Image 1"/>
+            <wp:cNvGraphicFramePr>
+              <a:graphicFrameLocks xmlns:a="http://schemas.openxmlformats.org/drawingml/2006/main" noChangeAspect="1"/>
+            </wp:cNvGraphicFramePr>
+            <a:graphic xmlns:a="http://schemas.openxmlformats.org/drawingml/2006/main">
+              <a:graphicData uri="http://schemas.openxmlformats.org/drawingml/2006/picture">
+                <pic:pic xmlns:pic="http://schemas.openxmlformats.org/drawingml/2006/picture">
+                  <pic:nvPicPr>
+                    <pic:cNvPr id="0" name="Picture 1"/>
+                    <pic:cNvPicPr>
+                      <a:picLocks noChangeAspect="1" noChangeArrowheads="1"/>
+                    </pic:cNvPicPr>
+                  </pic:nvPicPr>
+                  <pic:blipFill>
+                    <a:blip r:embed="rId14">
+                      <a:extLst>
+                        <a:ext uri="{28A0092B-C50C-407E-A947-70E740481C1C}">
+                          <a14:useLocalDpi xmlns:a14="http://schemas.microsoft.com/office/drawing/2010/main" val="0"/>
+                        </a:ext>
+                      </a:extLst>
+                    </a:blip>
+                    <a:srcRect/>
+                    <a:stretch>
+                      <a:fillRect/>
+                    </a:stretch>
+                  </pic:blipFill>
+                  <pic:spPr bwMode="auto">
+                    <a:xfrm>
+                      <a:off x="0" y="0"/>
+                      <a:ext cx="577850" cy="260350"/>
+                    </a:xfrm>
+                    <a:prstGeom prst="rect">
+                      <a:avLst/>
+                    </a:prstGeom>
+                    <a:noFill/>
+                    <a:ln>
+                      <a:noFill/>
+                    </a:ln>
+                  </pic:spPr>
+                </pic:pic>
+              </a:graphicData>
+            </a:graphic>
+          </wp:inline>
+        </w:drawing>
+      </w:r>
+    </w:p>
+    <w:p>
+      <w:r>
+        <w:t xml:space="preserve">Horizontal, vertical or round (knobs), sliders are everywhere. With </w:t>
+      </w:r>
+      <w:r>
+        <w:rPr>
+          <w:b/>
+        </w:rPr>
+        <w:t>macoslib</w:t>
+      </w:r>
+      <w:r>
+        <w:t xml:space="preserve"> you get all the flexibility OS X can provide.</w:t>
+      </w:r>
+    </w:p>
+    <w:p>
+      <w:pPr>
+        <w:pStyle w:val="Titre2"/>
+      </w:pPr>
+      <w:r>
         <w:t>User Notifications</w:t>
       </w:r>
     </w:p>
@@ -728,7 +855,7 @@
                     </pic:cNvPicPr>
                   </pic:nvPicPr>
                   <pic:blipFill>
-                    <a:blip r:embed="rId13">
+                    <a:blip r:embed="rId15">
                       <a:extLst>
                         <a:ext uri="{28A0092B-C50C-407E-A947-70E740481C1C}">
                           <a14:useLocalDpi xmlns:a14="http://schemas.microsoft.com/office/drawing/2010/main" val="0"/>
@@ -786,6 +913,95 @@
         <w:pStyle w:val="Titre2"/>
       </w:pPr>
       <w:r>
+        <w:t>Share Button</w:t>
+      </w:r>
+    </w:p>
+    <w:p>
+      <w:r>
+        <w:rPr>
+          <w:noProof/>
+        </w:rPr>
+        <w:drawing>
+          <wp:anchor distT="0" distB="0" distL="288290" distR="114300" simplePos="0" relativeHeight="251664384" behindDoc="0" locked="0" layoutInCell="1" allowOverlap="1" wp14:anchorId="4AEF97B4" wp14:editId="75DDE784">
+            <wp:simplePos x="0" y="0"/>
+            <wp:positionH relativeFrom="column">
+              <wp:posOffset>4589145</wp:posOffset>
+            </wp:positionH>
+            <wp:positionV relativeFrom="paragraph">
+              <wp:posOffset>90805</wp:posOffset>
+            </wp:positionV>
+            <wp:extent cx="1619250" cy="1250950"/>
+            <wp:effectExtent l="0" t="0" r="6350" b="0"/>
+            <wp:wrapSquare wrapText="bothSides"/>
+            <wp:docPr id="24" name="Image 24"/>
+            <wp:cNvGraphicFramePr>
+              <a:graphicFrameLocks xmlns:a="http://schemas.openxmlformats.org/drawingml/2006/main" noChangeAspect="1"/>
+            </wp:cNvGraphicFramePr>
+            <a:graphic xmlns:a="http://schemas.openxmlformats.org/drawingml/2006/main">
+              <a:graphicData uri="http://schemas.openxmlformats.org/drawingml/2006/picture">
+                <pic:pic xmlns:pic="http://schemas.openxmlformats.org/drawingml/2006/picture">
+                  <pic:nvPicPr>
+                    <pic:cNvPr id="0" name="Picture 6"/>
+                    <pic:cNvPicPr>
+                      <a:picLocks noChangeAspect="1" noChangeArrowheads="1"/>
+                    </pic:cNvPicPr>
+                  </pic:nvPicPr>
+                  <pic:blipFill>
+                    <a:blip r:embed="rId16">
+                      <a:extLst>
+                        <a:ext uri="{28A0092B-C50C-407E-A947-70E740481C1C}">
+                          <a14:useLocalDpi xmlns:a14="http://schemas.microsoft.com/office/drawing/2010/main" val="0"/>
+                        </a:ext>
+                      </a:extLst>
+                    </a:blip>
+                    <a:srcRect/>
+                    <a:stretch>
+                      <a:fillRect/>
+                    </a:stretch>
+                  </pic:blipFill>
+                  <pic:spPr bwMode="auto">
+                    <a:xfrm>
+                      <a:off x="0" y="0"/>
+                      <a:ext cx="1619250" cy="1250950"/>
+                    </a:xfrm>
+                    <a:prstGeom prst="rect">
+                      <a:avLst/>
+                    </a:prstGeom>
+                    <a:noFill/>
+                    <a:ln>
+                      <a:noFill/>
+                    </a:ln>
+                    <a:extLst>
+                      <a:ext uri="{FAA26D3D-D897-4be2-8F04-BA451C77F1D7}">
+                        <ma14:placeholderFlag xmlns:ma14="http://schemas.microsoft.com/office/mac/drawingml/2011/main"/>
+                      </a:ext>
+                    </a:extLst>
+                  </pic:spPr>
+                </pic:pic>
+              </a:graphicData>
+            </a:graphic>
+            <wp14:sizeRelH relativeFrom="page">
+              <wp14:pctWidth>0</wp14:pctWidth>
+            </wp14:sizeRelH>
+            <wp14:sizeRelV relativeFrom="page">
+              <wp14:pctHeight>0</wp14:pctHeight>
+            </wp14:sizeRelV>
+          </wp:anchor>
+        </w:drawing>
+      </w:r>
+      <w:r>
+        <w:t xml:space="preserve">Inherited from iOS, the new Mountain Lion's Share button allows the end-user to share data through Facebook, Twitter, Flickr, AirDrop, an iMessage, an email or to add the item to the reading list of Safari. Just provide the Share button with the data to be shared and OS X will </w:t>
+      </w:r>
+      <w:r>
+        <w:t>show a localized list of the possibilities and manage all the work (including the configuration, if necessary).</w:t>
+      </w:r>
+    </w:p>
+    <w:p/>
+    <w:p>
+      <w:pPr>
+        <w:pStyle w:val="Titre2"/>
+      </w:pPr>
+      <w:r>
         <w:t>Date Picker</w:t>
       </w:r>
     </w:p>
@@ -842,7 +1058,7 @@
                           </pic:cNvPicPr>
                         </pic:nvPicPr>
                         <pic:blipFill>
-                          <a:blip r:embed="rId14">
+                          <a:blip r:embed="rId17">
                             <a:extLst>
                               <a:ext uri="{28A0092B-C50C-407E-A947-70E740481C1C}">
                                 <a14:useLocalDpi xmlns:a14="http://schemas.microsoft.com/office/drawing/2010/main" val="0"/>
@@ -903,7 +1119,7 @@
                           </pic:cNvPicPr>
                         </pic:nvPicPr>
                         <pic:blipFill>
-                          <a:blip r:embed="rId15">
+                          <a:blip r:embed="rId18">
                             <a:extLst>
                               <a:ext uri="{28A0092B-C50C-407E-A947-70E740481C1C}">
                                 <a14:useLocalDpi xmlns:a14="http://schemas.microsoft.com/office/drawing/2010/main" val="0"/>
@@ -997,7 +1213,7 @@
                     </pic:cNvPicPr>
                   </pic:nvPicPr>
                   <pic:blipFill>
-                    <a:blip r:embed="rId16">
+                    <a:blip r:embed="rId19">
                       <a:extLst>
                         <a:ext uri="{28A0092B-C50C-407E-A947-70E740481C1C}">
                           <a14:useLocalDpi xmlns:a14="http://schemas.microsoft.com/office/drawing/2010/main" val="0"/>
@@ -1060,7 +1276,7 @@
                     </pic:cNvPicPr>
                   </pic:nvPicPr>
                   <pic:blipFill>
-                    <a:blip r:embed="rId17">
+                    <a:blip r:embed="rId20">
                       <a:extLst>
                         <a:ext uri="{28A0092B-C50C-407E-A947-70E740481C1C}">
                           <a14:useLocalDpi xmlns:a14="http://schemas.microsoft.com/office/drawing/2010/main" val="0"/>
@@ -1131,7 +1347,7 @@
                     </pic:cNvPicPr>
                   </pic:nvPicPr>
                   <pic:blipFill>
-                    <a:blip r:embed="rId18">
+                    <a:blip r:embed="rId21">
                       <a:extLst>
                         <a:ext uri="{28A0092B-C50C-407E-A947-70E740481C1C}">
                           <a14:useLocalDpi xmlns:a14="http://schemas.microsoft.com/office/drawing/2010/main" val="0"/>
@@ -1238,7 +1454,7 @@
                           </pic:cNvPicPr>
                         </pic:nvPicPr>
                         <pic:blipFill>
-                          <a:blip r:embed="rId19">
+                          <a:blip r:embed="rId22">
                             <a:extLst>
                               <a:ext uri="{28A0092B-C50C-407E-A947-70E740481C1C}">
                                 <a14:useLocalDpi xmlns:a14="http://schemas.microsoft.com/office/drawing/2010/main" val="0"/>
@@ -1352,7 +1568,7 @@
                     </pic:cNvPicPr>
                   </pic:nvPicPr>
                   <pic:blipFill>
-                    <a:blip r:embed="rId20">
+                    <a:blip r:embed="rId23">
                       <a:extLst>
                         <a:ext uri="{28A0092B-C50C-407E-A947-70E740481C1C}">
                           <a14:useLocalDpi xmlns:a14="http://schemas.microsoft.com/office/drawing/2010/main" val="0"/>
@@ -1414,23 +1630,6 @@
     </w:p>
     <w:p>
       <w:pPr>
-        <w:spacing w:before="0" w:line="240" w:lineRule="auto"/>
-        <w:jc w:val="left"/>
-        <w:rPr>
-          <w:rFonts w:ascii="Helvetica" w:eastAsiaTheme="majorEastAsia" w:hAnsi="Helvetica" w:cstheme="majorBidi"/>
-          <w:b/>
-          <w:bCs/>
-          <w:color w:val="4F81BD" w:themeColor="accent1"/>
-          <w:sz w:val="26"/>
-          <w:szCs w:val="26"/>
-        </w:rPr>
-      </w:pPr>
-      <w:r>
-        <w:br w:type="page"/>
-      </w:r>
-    </w:p>
-    <w:p>
-      <w:pPr>
         <w:pStyle w:val="Titre2"/>
       </w:pPr>
       <w:r>
@@ -1438,13 +1637,13 @@
           <w:noProof/>
         </w:rPr>
         <w:drawing>
-          <wp:anchor distT="0" distB="0" distL="114300" distR="114300" simplePos="0" relativeHeight="251662336" behindDoc="0" locked="0" layoutInCell="1" allowOverlap="1" wp14:anchorId="02659D37" wp14:editId="6C1B6B63">
+          <wp:anchor distT="0" distB="0" distL="114300" distR="114300" simplePos="0" relativeHeight="251662336" behindDoc="0" locked="0" layoutInCell="1" allowOverlap="1" wp14:anchorId="02659D37" wp14:editId="2F10779E">
             <wp:simplePos x="0" y="0"/>
             <wp:positionH relativeFrom="column">
               <wp:posOffset>4474845</wp:posOffset>
             </wp:positionH>
             <wp:positionV relativeFrom="paragraph">
-              <wp:posOffset>196850</wp:posOffset>
+              <wp:posOffset>252730</wp:posOffset>
             </wp:positionV>
             <wp:extent cx="1619250" cy="1612900"/>
             <wp:effectExtent l="0" t="0" r="6350" b="12700"/>
@@ -1463,7 +1662,7 @@
                     </pic:cNvPicPr>
                   </pic:nvPicPr>
                   <pic:blipFill>
-                    <a:blip r:embed="rId21">
+                    <a:blip r:embed="rId24">
                       <a:extLst>
                         <a:ext uri="{28A0092B-C50C-407E-A947-70E740481C1C}">
                           <a14:useLocalDpi xmlns:a14="http://schemas.microsoft.com/office/drawing/2010/main" val="0"/>
@@ -1546,10 +1745,122 @@
     </w:p>
     <w:p>
       <w:pPr>
-        <w:spacing w:before="0" w:line="240" w:lineRule="auto"/>
-        <w:jc w:val="left"/>
-      </w:pPr>
-    </w:p>
+        <w:pStyle w:val="Titre3"/>
+      </w:pPr>
+      <w:r>
+        <w:t>NSAlerts</w:t>
+      </w:r>
+    </w:p>
+    <w:tbl>
+      <w:tblPr>
+        <w:tblStyle w:val="Grille"/>
+        <w:tblW w:w="0" w:type="auto"/>
+        <w:tblBorders>
+          <w:top w:val="none" w:sz="0" w:space="0" w:color="auto"/>
+          <w:left w:val="none" w:sz="0" w:space="0" w:color="auto"/>
+          <w:bottom w:val="none" w:sz="0" w:space="0" w:color="auto"/>
+          <w:right w:val="none" w:sz="0" w:space="0" w:color="auto"/>
+          <w:insideH w:val="none" w:sz="0" w:space="0" w:color="auto"/>
+          <w:insideV w:val="none" w:sz="0" w:space="0" w:color="auto"/>
+        </w:tblBorders>
+        <w:tblLook w:val="04A0" w:firstRow="1" w:lastRow="0" w:firstColumn="1" w:lastColumn="0" w:noHBand="0" w:noVBand="1"/>
+      </w:tblPr>
+      <w:tblGrid>
+        <w:gridCol w:w="4889"/>
+        <w:gridCol w:w="4889"/>
+      </w:tblGrid>
+      <w:tr>
+        <w:tc>
+          <w:tcPr>
+            <w:tcW w:w="4889" w:type="dxa"/>
+            <w:vAlign w:val="center"/>
+          </w:tcPr>
+          <w:p>
+            <w:pPr>
+              <w:jc w:val="left"/>
+            </w:pPr>
+            <w:r>
+              <w:drawing>
+                <wp:inline distT="0" distB="0" distL="0" distR="0" wp14:anchorId="22A4B3A4" wp14:editId="238C67C2">
+                  <wp:extent cx="2679700" cy="1054100"/>
+                  <wp:effectExtent l="0" t="0" r="12700" b="12700"/>
+                  <wp:docPr id="21" name="Image 21"/>
+                  <wp:cNvGraphicFramePr>
+                    <a:graphicFrameLocks xmlns:a="http://schemas.openxmlformats.org/drawingml/2006/main" noChangeAspect="1"/>
+                  </wp:cNvGraphicFramePr>
+                  <a:graphic xmlns:a="http://schemas.openxmlformats.org/drawingml/2006/main">
+                    <a:graphicData uri="http://schemas.openxmlformats.org/drawingml/2006/picture">
+                      <pic:pic xmlns:pic="http://schemas.openxmlformats.org/drawingml/2006/picture">
+                        <pic:nvPicPr>
+                          <pic:cNvPr id="0" name="Picture 3"/>
+                          <pic:cNvPicPr>
+                            <a:picLocks noChangeAspect="1" noChangeArrowheads="1"/>
+                          </pic:cNvPicPr>
+                        </pic:nvPicPr>
+                        <pic:blipFill>
+                          <a:blip r:embed="rId25">
+                            <a:extLst>
+                              <a:ext uri="{28A0092B-C50C-407E-A947-70E740481C1C}">
+                                <a14:useLocalDpi xmlns:a14="http://schemas.microsoft.com/office/drawing/2010/main" val="0"/>
+                              </a:ext>
+                            </a:extLst>
+                          </a:blip>
+                          <a:srcRect/>
+                          <a:stretch>
+                            <a:fillRect/>
+                          </a:stretch>
+                        </pic:blipFill>
+                        <pic:spPr bwMode="auto">
+                          <a:xfrm>
+                            <a:off x="0" y="0"/>
+                            <a:ext cx="2679700" cy="1054100"/>
+                          </a:xfrm>
+                          <a:prstGeom prst="rect">
+                            <a:avLst/>
+                          </a:prstGeom>
+                          <a:noFill/>
+                          <a:ln>
+                            <a:noFill/>
+                          </a:ln>
+                          <a:extLst>
+                            <a:ext uri="{FAA26D3D-D897-4be2-8F04-BA451C77F1D7}">
+                              <ma14:placeholderFlag xmlns:ma14="http://schemas.microsoft.com/office/mac/drawingml/2011/main"/>
+                            </a:ext>
+                          </a:extLst>
+                        </pic:spPr>
+                      </pic:pic>
+                    </a:graphicData>
+                  </a:graphic>
+                </wp:inline>
+              </w:drawing>
+            </w:r>
+          </w:p>
+        </w:tc>
+        <w:tc>
+          <w:tcPr>
+            <w:tcW w:w="4889" w:type="dxa"/>
+            <w:vAlign w:val="center"/>
+          </w:tcPr>
+          <w:p>
+            <w:pPr>
+              <w:jc w:val="left"/>
+            </w:pPr>
+            <w:r>
+              <w:t xml:space="preserve">Standard alert windows can now be created very easily and they are very flexible. You can even set the </w:t>
+            </w:r>
+            <w:r>
+              <w:rPr>
+                <w:i/>
+              </w:rPr>
+              <w:t>“Do not show this message again”</w:t>
+            </w:r>
+            <w:r>
+              <w:t xml:space="preserve"> checkbox (localized) whose value will be saved in your app preferences.</w:t>
+            </w:r>
+          </w:p>
+        </w:tc>
+      </w:tr>
+    </w:tbl>
     <w:p>
       <w:pPr>
         <w:pStyle w:val="Titre3"/>
@@ -1598,7 +1909,7 @@
                     </pic:cNvPicPr>
                   </pic:nvPicPr>
                   <pic:blipFill>
-                    <a:blip r:embed="rId22">
+                    <a:blip r:embed="rId26">
                       <a:extLst>
                         <a:ext uri="{28A0092B-C50C-407E-A947-70E740481C1C}">
                           <a14:useLocalDpi xmlns:a14="http://schemas.microsoft.com/office/drawing/2010/main" val="0"/>
@@ -1676,7 +1987,7 @@
                           </pic:cNvPicPr>
                         </pic:nvPicPr>
                         <pic:blipFill>
-                          <a:blip r:embed="rId23">
+                          <a:blip r:embed="rId27">
                             <a:extLst>
                               <a:ext uri="{28A0092B-C50C-407E-A947-70E740481C1C}">
                                 <a14:useLocalDpi xmlns:a14="http://schemas.microsoft.com/office/drawing/2010/main" val="0"/>
@@ -1756,6 +2067,105 @@
         <w:pStyle w:val="Titre3"/>
       </w:pPr>
       <w:r>
+        <w:t>Popover Windows</w:t>
+      </w:r>
+    </w:p>
+    <w:tbl>
+      <w:tblPr>
+        <w:tblStyle w:val="Grille"/>
+        <w:tblW w:w="9606" w:type="dxa"/>
+        <w:tblBorders>
+          <w:top w:val="none" w:sz="0" w:space="0" w:color="auto"/>
+          <w:left w:val="none" w:sz="0" w:space="0" w:color="auto"/>
+          <w:bottom w:val="none" w:sz="0" w:space="0" w:color="auto"/>
+          <w:right w:val="none" w:sz="0" w:space="0" w:color="auto"/>
+          <w:insideH w:val="none" w:sz="0" w:space="0" w:color="auto"/>
+          <w:insideV w:val="none" w:sz="0" w:space="0" w:color="auto"/>
+        </w:tblBorders>
+        <w:tblLook w:val="04A0" w:firstRow="1" w:lastRow="0" w:firstColumn="1" w:lastColumn="0" w:noHBand="0" w:noVBand="1"/>
+      </w:tblPr>
+      <w:tblGrid>
+        <w:gridCol w:w="5637"/>
+        <w:gridCol w:w="3969"/>
+      </w:tblGrid>
+      <w:tr>
+        <w:tc>
+          <w:tcPr>
+            <w:tcW w:w="5637" w:type="dxa"/>
+          </w:tcPr>
+          <w:p>
+            <w:r>
+              <w:t>Popover windows can be used to display informative text and pictures (as Spotlight does), but they also can have all the controls you need. When using such windows to display a kind of toolbox, you may want to allow end-users to tear off the popover window which then becomes a regular window.</w:t>
+            </w:r>
+          </w:p>
+        </w:tc>
+        <w:tc>
+          <w:tcPr>
+            <w:tcW w:w="3969" w:type="dxa"/>
+          </w:tcPr>
+          <w:p>
+            <w:pPr>
+              <w:jc w:val="right"/>
+            </w:pPr>
+            <w:r>
+              <w:drawing>
+                <wp:inline distT="0" distB="0" distL="0" distR="0" wp14:anchorId="54F5676C" wp14:editId="658D6C81">
+                  <wp:extent cx="2203450" cy="895350"/>
+                  <wp:effectExtent l="0" t="0" r="6350" b="0"/>
+                  <wp:docPr id="22" name="Image 4"/>
+                  <wp:cNvGraphicFramePr>
+                    <a:graphicFrameLocks xmlns:a="http://schemas.openxmlformats.org/drawingml/2006/main" noChangeAspect="1"/>
+                  </wp:cNvGraphicFramePr>
+                  <a:graphic xmlns:a="http://schemas.openxmlformats.org/drawingml/2006/main">
+                    <a:graphicData uri="http://schemas.openxmlformats.org/drawingml/2006/picture">
+                      <pic:pic xmlns:pic="http://schemas.openxmlformats.org/drawingml/2006/picture">
+                        <pic:nvPicPr>
+                          <pic:cNvPr id="0" name="Picture 4"/>
+                          <pic:cNvPicPr>
+                            <a:picLocks noChangeAspect="1" noChangeArrowheads="1"/>
+                          </pic:cNvPicPr>
+                        </pic:nvPicPr>
+                        <pic:blipFill>
+                          <a:blip r:embed="rId28">
+                            <a:extLst>
+                              <a:ext uri="{28A0092B-C50C-407E-A947-70E740481C1C}">
+                                <a14:useLocalDpi xmlns:a14="http://schemas.microsoft.com/office/drawing/2010/main" val="0"/>
+                              </a:ext>
+                            </a:extLst>
+                          </a:blip>
+                          <a:srcRect/>
+                          <a:stretch>
+                            <a:fillRect/>
+                          </a:stretch>
+                        </pic:blipFill>
+                        <pic:spPr bwMode="auto">
+                          <a:xfrm>
+                            <a:off x="0" y="0"/>
+                            <a:ext cx="2203450" cy="895350"/>
+                          </a:xfrm>
+                          <a:prstGeom prst="rect">
+                            <a:avLst/>
+                          </a:prstGeom>
+                          <a:noFill/>
+                          <a:ln>
+                            <a:noFill/>
+                          </a:ln>
+                        </pic:spPr>
+                      </pic:pic>
+                    </a:graphicData>
+                  </a:graphic>
+                </wp:inline>
+              </w:drawing>
+            </w:r>
+          </w:p>
+        </w:tc>
+      </w:tr>
+    </w:tbl>
+    <w:p>
+      <w:pPr>
+        <w:pStyle w:val="Titre3"/>
+      </w:pPr>
+      <w:r>
         <w:t>Full Screen Applications</w:t>
       </w:r>
     </w:p>
@@ -1790,7 +2200,7 @@
                     </pic:cNvPicPr>
                   </pic:nvPicPr>
                   <pic:blipFill>
-                    <a:blip r:embed="rId24">
+                    <a:blip r:embed="rId29">
                       <a:extLst>
                         <a:ext uri="{28A0092B-C50C-407E-A947-70E740481C1C}">
                           <a14:useLocalDpi xmlns:a14="http://schemas.microsoft.com/office/drawing/2010/main" val="0"/>
@@ -1949,7 +2359,7 @@
                     </pic:cNvPicPr>
                   </pic:nvPicPr>
                   <pic:blipFill>
-                    <a:blip r:embed="rId25">
+                    <a:blip r:embed="rId30">
                       <a:extLst>
                         <a:ext uri="{28A0092B-C50C-407E-A947-70E740481C1C}">
                           <a14:useLocalDpi xmlns:a14="http://schemas.microsoft.com/office/drawing/2010/main" val="0"/>
@@ -2178,7 +2588,7 @@
                           </pic:cNvPicPr>
                         </pic:nvPicPr>
                         <pic:blipFill>
-                          <a:blip r:embed="rId26">
+                          <a:blip r:embed="rId31">
                             <a:extLst>
                               <a:ext uri="{28A0092B-C50C-407E-A947-70E740481C1C}">
                                 <a14:useLocalDpi xmlns:a14="http://schemas.microsoft.com/office/drawing/2010/main" val="0"/>
@@ -2302,7 +2712,7 @@
                           </pic:cNvPicPr>
                         </pic:nvPicPr>
                         <pic:blipFill>
-                          <a:blip r:embed="rId27">
+                          <a:blip r:embed="rId32">
                             <a:extLst>
                               <a:ext uri="{28A0092B-C50C-407E-A947-70E740481C1C}">
                                 <a14:useLocalDpi xmlns:a14="http://schemas.microsoft.com/office/drawing/2010/main" val="0"/>
@@ -2360,8 +2770,6 @@
               </w:rPr>
               <w:t>localized</w:t>
             </w:r>
-            <w:bookmarkStart w:id="0" w:name="_GoBack"/>
-            <w:bookmarkEnd w:id="0"/>
             <w:r>
               <w:rPr>
                 <w:sz w:val="20"/>
@@ -2420,7 +2828,7 @@
                           </pic:cNvPicPr>
                         </pic:nvPicPr>
                         <pic:blipFill>
-                          <a:blip r:embed="rId28">
+                          <a:blip r:embed="rId33">
                             <a:extLst>
                               <a:ext uri="{28A0092B-C50C-407E-A947-70E740481C1C}">
                                 <a14:useLocalDpi xmlns:a14="http://schemas.microsoft.com/office/drawing/2010/main" val="0"/>
@@ -3076,7 +3484,16 @@
           <w:sz w:val="20"/>
           <w:szCs w:val="20"/>
         </w:rPr>
-        <w:t>The size of each Extended Attribute is limited to ca. 8000 bytes.</w:t>
+        <w:t>The siz</w:t>
+      </w:r>
+      <w:bookmarkStart w:id="0" w:name="_GoBack"/>
+      <w:bookmarkEnd w:id="0"/>
+      <w:r>
+        <w:rPr>
+          <w:sz w:val="20"/>
+          <w:szCs w:val="20"/>
+        </w:rPr>
+        <w:t>e of each Extended Attribute is limited to ca. 8000 bytes.</w:t>
       </w:r>
     </w:p>
   </w:footnote>

</xml_diff>

<commit_message>
- Added almost complete implementation of IKImageBrowser - Set SizeOfInteger as a global method in Cocoa - Fixed NSEvent.MouseLocation which was incorrectly implemented as an instance method - Overloaded NSEvent.locationRelativeToNSView so it can work with something else than a NSControl - Fixed NSIndexSet.Operator_Convert
</commit_message>
<xml_diff>
--- a/Application/BuiltInDocuments/Macoslib Overview.docx
+++ b/Application/BuiltInDocuments/Macoslib Overview.docx
@@ -77,7 +77,13 @@
               <w:t>Automatic multilingual interface:</w:t>
             </w:r>
             <w:r>
-              <w:t xml:space="preserve"> many system-wide items (helper windows, built-in menu items…) are automatically translated according to the System Settings in the </w:t>
+              <w:t xml:space="preserve"> many system-wide items (helper windows, built-in menu items…) are automatically </w:t>
+            </w:r>
+            <w:r>
+              <w:t>localized</w:t>
+            </w:r>
+            <w:r>
+              <w:t xml:space="preserve"> according to the System Settings in the </w:t>
             </w:r>
             <w:r>
               <w:rPr>
@@ -686,6 +692,9 @@
     </w:p>
     <w:p>
       <w:r>
+        <w:rPr>
+          <w:noProof/>
+        </w:rPr>
         <w:drawing>
           <wp:inline distT="0" distB="0" distL="0" distR="0" wp14:anchorId="38C73F1B" wp14:editId="4ECCBF81">
             <wp:extent cx="3594100" cy="234950"/>
@@ -739,6 +748,9 @@
         <w:tab/>
       </w:r>
       <w:r>
+        <w:rPr>
+          <w:noProof/>
+        </w:rPr>
         <w:drawing>
           <wp:inline distT="0" distB="0" distL="0" distR="0" wp14:anchorId="70F6E234" wp14:editId="4A50E983">
             <wp:extent cx="577850" cy="260350"/>
@@ -1780,6 +1792,9 @@
               <w:jc w:val="left"/>
             </w:pPr>
             <w:r>
+              <w:rPr>
+                <w:noProof/>
+              </w:rPr>
               <w:drawing>
                 <wp:inline distT="0" distB="0" distL="0" distR="0" wp14:anchorId="22A4B3A4" wp14:editId="238C67C2">
                   <wp:extent cx="2679700" cy="1054100"/>
@@ -2108,6 +2123,9 @@
               <w:jc w:val="right"/>
             </w:pPr>
             <w:r>
+              <w:rPr>
+                <w:noProof/>
+              </w:rPr>
               <w:drawing>
                 <wp:inline distT="0" distB="0" distL="0" distR="0" wp14:anchorId="54F5676C" wp14:editId="658D6C81">
                   <wp:extent cx="2203450" cy="895350"/>
@@ -2928,6 +2946,99 @@
     </w:tbl>
     <w:p>
       <w:pPr>
+        <w:pStyle w:val="Titre2"/>
+      </w:pPr>
+      <w:r>
+        <w:t>Managing (a Large Amount of) Pictures</w:t>
+      </w:r>
+    </w:p>
+    <w:p>
+      <w:r>
+        <w:t xml:space="preserve">Just like you can get a window containing all the pictures stored on a camera/iPhone, it is possible to manage a large number of pictures with the same presentation with the </w:t>
+      </w:r>
+      <w:r>
+        <w:rPr>
+          <w:i/>
+        </w:rPr>
+        <w:t>IKImageBrowser</w:t>
+      </w:r>
+      <w:r>
+        <w:t>. You just need to feed the IKImageBrowser with pictures whatever their origin.</w:t>
+      </w:r>
+    </w:p>
+    <w:p>
+      <w:r>
+        <w:t>In the following example (where images have been blurred because of copyright issues), the name of each image item was set to the file's name without the extension and the subtitles (in gray) indicate the size of each file.</w:t>
+      </w:r>
+    </w:p>
+    <w:p>
+      <w:r>
+        <w:t>In the current implementation, you can invoke QuickLook by pressing the space bar, reorder as many items as you want (though drap&amp;drop is not implemented yet).</w:t>
+      </w:r>
+      <w:bookmarkStart w:id="0" w:name="_GoBack"/>
+      <w:bookmarkEnd w:id="0"/>
+    </w:p>
+    <w:p>
+      <w:pPr>
+        <w:jc w:val="center"/>
+      </w:pPr>
+      <w:r>
+        <w:rPr>
+          <w:noProof/>
+        </w:rPr>
+        <w:drawing>
+          <wp:inline distT="0" distB="0" distL="0" distR="0" wp14:anchorId="23FF8A62" wp14:editId="0E5162BB">
+            <wp:extent cx="3935730" cy="2720340"/>
+            <wp:effectExtent l="0" t="0" r="1270" b="0"/>
+            <wp:docPr id="23" name="Image 1"/>
+            <wp:cNvGraphicFramePr>
+              <a:graphicFrameLocks xmlns:a="http://schemas.openxmlformats.org/drawingml/2006/main" noChangeAspect="1"/>
+            </wp:cNvGraphicFramePr>
+            <a:graphic xmlns:a="http://schemas.openxmlformats.org/drawingml/2006/main">
+              <a:graphicData uri="http://schemas.openxmlformats.org/drawingml/2006/picture">
+                <pic:pic xmlns:pic="http://schemas.openxmlformats.org/drawingml/2006/picture">
+                  <pic:nvPicPr>
+                    <pic:cNvPr id="0" name="Picture 1"/>
+                    <pic:cNvPicPr>
+                      <a:picLocks noChangeAspect="1" noChangeArrowheads="1"/>
+                    </pic:cNvPicPr>
+                  </pic:nvPicPr>
+                  <pic:blipFill>
+                    <a:blip r:embed="rId34">
+                      <a:extLst>
+                        <a:ext uri="{28A0092B-C50C-407E-A947-70E740481C1C}">
+                          <a14:useLocalDpi xmlns:a14="http://schemas.microsoft.com/office/drawing/2010/main" val="0"/>
+                        </a:ext>
+                      </a:extLst>
+                    </a:blip>
+                    <a:srcRect/>
+                    <a:stretch>
+                      <a:fillRect/>
+                    </a:stretch>
+                  </pic:blipFill>
+                  <pic:spPr bwMode="auto">
+                    <a:xfrm>
+                      <a:off x="0" y="0"/>
+                      <a:ext cx="3935730" cy="2720340"/>
+                    </a:xfrm>
+                    <a:prstGeom prst="rect">
+                      <a:avLst/>
+                    </a:prstGeom>
+                    <a:noFill/>
+                    <a:ln>
+                      <a:noFill/>
+                    </a:ln>
+                  </pic:spPr>
+                </pic:pic>
+              </a:graphicData>
+            </a:graphic>
+          </wp:inline>
+        </w:drawing>
+      </w:r>
+    </w:p>
+    <w:p/>
+    <w:p>
+      <w:pPr>
         <w:pStyle w:val="Titre1"/>
       </w:pPr>
       <w:r>
@@ -3341,6 +3452,16 @@
       <w:r>
         <w:t>DebugReport</w:t>
       </w:r>
+      <w:r>
+        <w:t xml:space="preserve"> </w:t>
+      </w:r>
+      <w:r>
+        <w:rPr>
+          <w:sz w:val="20"/>
+          <w:szCs w:val="20"/>
+        </w:rPr>
+        <w:t>(by SM)</w:t>
+      </w:r>
     </w:p>
     <w:p>
       <w:r>
@@ -3398,6 +3519,9 @@
       </w:r>
       <w:r>
         <w:t xml:space="preserve"> values you pass to it.</w:t>
+      </w:r>
+      <w:r>
+        <w:t xml:space="preserve"> You can also create a custom formatter for your own classes.</w:t>
       </w:r>
     </w:p>
     <w:p>
@@ -3484,16 +3608,7 @@
           <w:sz w:val="20"/>
           <w:szCs w:val="20"/>
         </w:rPr>
-        <w:t>The siz</w:t>
-      </w:r>
-      <w:bookmarkStart w:id="0" w:name="_GoBack"/>
-      <w:bookmarkEnd w:id="0"/>
-      <w:r>
-        <w:rPr>
-          <w:sz w:val="20"/>
-          <w:szCs w:val="20"/>
-        </w:rPr>
-        <w:t>e of each Extended Attribute is limited to ca. 8000 bytes.</w:t>
+        <w:t>The size of each Extended Attribute is limited to ca. 8000 bytes.</w:t>
       </w:r>
     </w:p>
   </w:footnote>

</xml_diff>

<commit_message>
- Added PDFView and PDFThumbnailView which work together to display, edit and print a PDFDocument. - Display of built-in PDFs are now using the "single-page continuous" option and has a thumbnail view. - Documented PDFView and PDFThumbnailView. - Created a CanvasForNSView object to serve as a parent class for all NSView subclasses using a Canvas at the Xojo level.
Signed-off-by: Stéphane Mons <st.mons.lists@free.fr>
</commit_message>
<xml_diff>
--- a/Application/BuiltInDocuments/Macoslib Overview.docx
+++ b/Application/BuiltInDocuments/Macoslib Overview.docx
@@ -92,7 +92,13 @@
               <w:t>Language and Text</w:t>
             </w:r>
             <w:r>
-              <w:t xml:space="preserve"> panel. In this document, any text which is not in English (usually it is in French), should be considered as automatically translated by the system. When too discrete, the stress can be put on some translations with a colored ellipse.</w:t>
+              <w:t xml:space="preserve"> panel. In this document, any text which is not in English (usually it is in French), should be considered as automatically translated by the system. When too discrete, the stress can be put on some </w:t>
+            </w:r>
+            <w:r>
+              <w:t>localizations</w:t>
+            </w:r>
+            <w:r>
+              <w:t xml:space="preserve"> with a colored ellipse.</w:t>
             </w:r>
           </w:p>
         </w:tc>
@@ -416,7 +422,15 @@
               <w:t>can also be inserted into</w:t>
             </w:r>
             <w:r>
-              <w:t xml:space="preserve"> toolbars.</w:t>
+              <w:t xml:space="preserve"> </w:t>
+            </w:r>
+            <w:r>
+              <w:t>T</w:t>
+            </w:r>
+            <w:bookmarkStart w:id="0" w:name="_GoBack"/>
+            <w:bookmarkEnd w:id="0"/>
+            <w:r>
+              <w:t>oolbars.</w:t>
             </w:r>
           </w:p>
         </w:tc>
@@ -1645,20 +1659,25 @@
         <w:pStyle w:val="Titre2"/>
       </w:pPr>
       <w:r>
+        <w:t>Windows Extensions</w:t>
+      </w:r>
+    </w:p>
+    <w:p>
+      <w:r>
         <w:rPr>
           <w:noProof/>
         </w:rPr>
         <w:drawing>
-          <wp:anchor distT="0" distB="0" distL="114300" distR="114300" simplePos="0" relativeHeight="251662336" behindDoc="0" locked="0" layoutInCell="1" allowOverlap="1" wp14:anchorId="02659D37" wp14:editId="2F10779E">
+          <wp:anchor distT="0" distB="0" distL="114300" distR="114300" simplePos="0" relativeHeight="251662336" behindDoc="0" locked="0" layoutInCell="1" allowOverlap="1" wp14:anchorId="02659D37" wp14:editId="5A072162">
             <wp:simplePos x="0" y="0"/>
             <wp:positionH relativeFrom="column">
-              <wp:posOffset>4474845</wp:posOffset>
+              <wp:posOffset>4817745</wp:posOffset>
             </wp:positionH>
             <wp:positionV relativeFrom="paragraph">
-              <wp:posOffset>252730</wp:posOffset>
+              <wp:posOffset>41910</wp:posOffset>
             </wp:positionV>
-            <wp:extent cx="1619250" cy="1612900"/>
-            <wp:effectExtent l="0" t="0" r="6350" b="12700"/>
+            <wp:extent cx="1295400" cy="1290320"/>
+            <wp:effectExtent l="0" t="0" r="0" b="5080"/>
             <wp:wrapSquare wrapText="bothSides"/>
             <wp:docPr id="17" name="Image 17"/>
             <wp:cNvGraphicFramePr>
@@ -1689,7 +1708,7 @@
                   <pic:spPr bwMode="auto">
                     <a:xfrm>
                       <a:off x="0" y="0"/>
-                      <a:ext cx="1619250" cy="1612900"/>
+                      <a:ext cx="1295400" cy="1290320"/>
                     </a:xfrm>
                     <a:prstGeom prst="rect">
                       <a:avLst/>
@@ -1716,12 +1735,6 @@
           </wp:anchor>
         </w:drawing>
       </w:r>
-      <w:r>
-        <w:t>Windows Extensions</w:t>
-      </w:r>
-    </w:p>
-    <w:p/>
-    <w:p>
       <w:r>
         <w:t>For most apps, windows are the heart of the interaction with the end-user.</w:t>
       </w:r>
@@ -2954,43 +2967,22 @@
     </w:p>
     <w:p>
       <w:r>
-        <w:t xml:space="preserve">Just like you can get a window containing all the pictures stored on a camera/iPhone, it is possible to manage a large number of pictures with the same presentation with the </w:t>
-      </w:r>
-      <w:r>
-        <w:rPr>
-          <w:i/>
-        </w:rPr>
-        <w:t>IKImageBrowser</w:t>
-      </w:r>
-      <w:r>
-        <w:t>. You just need to feed the IKImageBrowser with pictures whatever their origin.</w:t>
-      </w:r>
-    </w:p>
-    <w:p>
-      <w:r>
-        <w:t>In the following example (where images have been blurred because of copyright issues), the name of each image item was set to the file's name without the extension and the subtitles (in gray) indicate the size of each file.</w:t>
-      </w:r>
-    </w:p>
-    <w:p>
-      <w:r>
-        <w:t>In the current implementation, you can invoke QuickLook by pressing the space bar, reorder as many items as you want (though drap&amp;drop is not implemented yet).</w:t>
-      </w:r>
-      <w:bookmarkStart w:id="0" w:name="_GoBack"/>
-      <w:bookmarkEnd w:id="0"/>
-    </w:p>
-    <w:p>
-      <w:pPr>
-        <w:jc w:val="center"/>
-      </w:pPr>
-      <w:r>
         <w:rPr>
           <w:noProof/>
         </w:rPr>
         <w:drawing>
-          <wp:inline distT="0" distB="0" distL="0" distR="0" wp14:anchorId="23FF8A62" wp14:editId="0E5162BB">
-            <wp:extent cx="3935730" cy="2720340"/>
-            <wp:effectExtent l="0" t="0" r="1270" b="0"/>
-            <wp:docPr id="23" name="Image 1"/>
+          <wp:anchor distT="0" distB="0" distL="114300" distR="114300" simplePos="0" relativeHeight="251665408" behindDoc="0" locked="0" layoutInCell="1" allowOverlap="1" wp14:anchorId="0EBA74CE" wp14:editId="50519BE4">
+            <wp:simplePos x="0" y="0"/>
+            <wp:positionH relativeFrom="column">
+              <wp:posOffset>2988945</wp:posOffset>
+            </wp:positionH>
+            <wp:positionV relativeFrom="paragraph">
+              <wp:posOffset>71755</wp:posOffset>
+            </wp:positionV>
+            <wp:extent cx="3279775" cy="2266950"/>
+            <wp:effectExtent l="0" t="0" r="0" b="0"/>
+            <wp:wrapSquare wrapText="bothSides"/>
+            <wp:docPr id="23" name="Image 23"/>
             <wp:cNvGraphicFramePr>
               <a:graphicFrameLocks xmlns:a="http://schemas.openxmlformats.org/drawingml/2006/main" noChangeAspect="1"/>
             </wp:cNvGraphicFramePr>
@@ -3019,7 +3011,186 @@
                   <pic:spPr bwMode="auto">
                     <a:xfrm>
                       <a:off x="0" y="0"/>
-                      <a:ext cx="3935730" cy="2720340"/>
+                      <a:ext cx="3279775" cy="2266950"/>
+                    </a:xfrm>
+                    <a:prstGeom prst="rect">
+                      <a:avLst/>
+                    </a:prstGeom>
+                    <a:noFill/>
+                    <a:ln>
+                      <a:noFill/>
+                    </a:ln>
+                    <a:extLst>
+                      <a:ext uri="{FAA26D3D-D897-4be2-8F04-BA451C77F1D7}">
+                        <ma14:placeholderFlag xmlns:ma14="http://schemas.microsoft.com/office/mac/drawingml/2011/main"/>
+                      </a:ext>
+                    </a:extLst>
+                  </pic:spPr>
+                </pic:pic>
+              </a:graphicData>
+            </a:graphic>
+            <wp14:sizeRelH relativeFrom="page">
+              <wp14:pctWidth>0</wp14:pctWidth>
+            </wp14:sizeRelH>
+            <wp14:sizeRelV relativeFrom="page">
+              <wp14:pctHeight>0</wp14:pctHeight>
+            </wp14:sizeRelV>
+          </wp:anchor>
+        </w:drawing>
+      </w:r>
+      <w:r>
+        <w:t xml:space="preserve">Just like you can get a window containing all the pictures stored on a camera/iPhone, it is possible to manage a large number of pictures with the same presentation with the </w:t>
+      </w:r>
+      <w:r>
+        <w:rPr>
+          <w:i/>
+        </w:rPr>
+        <w:t>IKImageBrowser</w:t>
+      </w:r>
+      <w:r>
+        <w:t>. You just need to feed the IKImageBrowser with pictures whatever their origin.</w:t>
+      </w:r>
+    </w:p>
+    <w:p>
+      <w:r>
+        <w:t xml:space="preserve">In the </w:t>
+      </w:r>
+      <w:r>
+        <w:t xml:space="preserve">example </w:t>
+      </w:r>
+      <w:r>
+        <w:t>on the right,</w:t>
+      </w:r>
+      <w:r>
+        <w:rPr>
+          <w:rStyle w:val="Marquenotebasdepage"/>
+        </w:rPr>
+        <w:footnoteReference w:id="1"/>
+      </w:r>
+      <w:r>
+        <w:t xml:space="preserve"> the name of each image item was set to the file's name without the extension and the subtitles (in gray) indicate the </w:t>
+      </w:r>
+      <w:r>
+        <w:t xml:space="preserve">localized </w:t>
+      </w:r>
+      <w:r>
+        <w:t>size of each file.</w:t>
+      </w:r>
+    </w:p>
+    <w:p>
+      <w:r>
+        <w:t>In the current implementation, you can invoke QuickLook by pressing the space bar, reorder as many items as you want (though drap&amp;drop is not implemented yet).</w:t>
+      </w:r>
+    </w:p>
+    <w:p>
+      <w:pPr>
+        <w:jc w:val="center"/>
+      </w:pPr>
+    </w:p>
+    <w:p/>
+    <w:p>
+      <w:pPr>
+        <w:pStyle w:val="Titre2"/>
+      </w:pPr>
+      <w:r>
+        <w:t>Managing PDF Documents</w:t>
+      </w:r>
+    </w:p>
+    <w:p>
+      <w:r>
+        <w:t>PDF management is at the core of OS X and several classes allows displaying</w:t>
+      </w:r>
+      <w:r>
+        <w:t xml:space="preserve"> and</w:t>
+      </w:r>
+      <w:r>
+        <w:t xml:space="preserve"> editing a PDF document.</w:t>
+      </w:r>
+      <w:r>
+        <w:t xml:space="preserve"> Below, an example of the current document (as PDF) displayed inside </w:t>
+      </w:r>
+      <w:r>
+        <w:rPr>
+          <w:b/>
+        </w:rPr>
+        <w:t>macoslib</w:t>
+      </w:r>
+      <w:r>
+        <w:t xml:space="preserve">. On the right, the document is displayed inside a </w:t>
+      </w:r>
+      <w:r>
+        <w:rPr>
+          <w:i/>
+        </w:rPr>
+        <w:t>PDFView</w:t>
+      </w:r>
+      <w:r>
+        <w:t xml:space="preserve">. On the left, a </w:t>
+      </w:r>
+      <w:r>
+        <w:rPr>
+          <w:i/>
+        </w:rPr>
+        <w:t>PDFThumbnailView</w:t>
+      </w:r>
+      <w:r>
+        <w:t xml:space="preserve"> </w:t>
+      </w:r>
+      <w:r>
+        <w:t xml:space="preserve">(connected to the </w:t>
+      </w:r>
+      <w:r>
+        <w:rPr>
+          <w:i/>
+        </w:rPr>
+        <w:t>PDFView</w:t>
+      </w:r>
+      <w:r>
+        <w:t>) automatically displays a thumbnail of each page and both controls work together.</w:t>
+      </w:r>
+    </w:p>
+    <w:p>
+      <w:pPr>
+        <w:jc w:val="center"/>
+      </w:pPr>
+      <w:r>
+        <w:rPr>
+          <w:noProof/>
+        </w:rPr>
+        <w:drawing>
+          <wp:inline distT="0" distB="0" distL="0" distR="0" wp14:anchorId="176ADE74" wp14:editId="42058998">
+            <wp:extent cx="4373880" cy="2362200"/>
+            <wp:effectExtent l="0" t="0" r="0" b="0"/>
+            <wp:docPr id="26" name="Image 1"/>
+            <wp:cNvGraphicFramePr>
+              <a:graphicFrameLocks xmlns:a="http://schemas.openxmlformats.org/drawingml/2006/main" noChangeAspect="1"/>
+            </wp:cNvGraphicFramePr>
+            <a:graphic xmlns:a="http://schemas.openxmlformats.org/drawingml/2006/main">
+              <a:graphicData uri="http://schemas.openxmlformats.org/drawingml/2006/picture">
+                <pic:pic xmlns:pic="http://schemas.openxmlformats.org/drawingml/2006/picture">
+                  <pic:nvPicPr>
+                    <pic:cNvPr id="0" name="Picture 1"/>
+                    <pic:cNvPicPr>
+                      <a:picLocks noChangeAspect="1" noChangeArrowheads="1"/>
+                    </pic:cNvPicPr>
+                  </pic:nvPicPr>
+                  <pic:blipFill>
+                    <a:blip r:embed="rId35">
+                      <a:extLst>
+                        <a:ext uri="{28A0092B-C50C-407E-A947-70E740481C1C}">
+                          <a14:useLocalDpi xmlns:a14="http://schemas.microsoft.com/office/drawing/2010/main" val="0"/>
+                        </a:ext>
+                      </a:extLst>
+                    </a:blip>
+                    <a:srcRect/>
+                    <a:stretch>
+                      <a:fillRect/>
+                    </a:stretch>
+                  </pic:blipFill>
+                  <pic:spPr bwMode="auto">
+                    <a:xfrm>
+                      <a:off x="0" y="0"/>
+                      <a:ext cx="4373880" cy="2362200"/>
                     </a:xfrm>
                     <a:prstGeom prst="rect">
                       <a:avLst/>
@@ -3036,7 +3207,20 @@
         </w:drawing>
       </w:r>
     </w:p>
-    <w:p/>
+    <w:p>
+      <w:r>
+        <w:t xml:space="preserve">Oh by the way, you would be surprized to see that such view can automatically </w:t>
+      </w:r>
+      <w:r>
+        <w:rPr>
+          <w:b/>
+        </w:rPr>
+        <w:t>print</w:t>
+      </w:r>
+      <w:r>
+        <w:t xml:space="preserve"> the PDF document !</w:t>
+      </w:r>
+    </w:p>
     <w:p>
       <w:pPr>
         <w:pStyle w:val="Titre1"/>
@@ -3055,6 +3239,9 @@
         <w:pStyle w:val="Titre2"/>
       </w:pPr>
       <w:r>
+        <w:t xml:space="preserve">Doing </w:t>
+      </w:r>
+      <w:r>
         <w:t>Like the Finder</w:t>
       </w:r>
     </w:p>
@@ -3258,7 +3445,7 @@
         <w:rPr>
           <w:rStyle w:val="Marquenotebasdepage"/>
         </w:rPr>
-        <w:footnoteReference w:id="1"/>
+        <w:footnoteReference w:id="2"/>
       </w:r>
       <w:r>
         <w:t xml:space="preserve"> as Extended Attribute, depending on what you need.</w:t>
@@ -3313,7 +3500,7 @@
           <w:rStyle w:val="Marquenotebasdepage"/>
           <w:i/>
         </w:rPr>
-        <w:footnoteReference w:id="2"/>
+        <w:footnoteReference w:id="3"/>
       </w:r>
       <w:r>
         <w:t xml:space="preserve"> </w:t>
@@ -3435,6 +3622,76 @@
       </w:r>
       <w:r>
         <w:t xml:space="preserve"> proposes a replacement for that.</w:t>
+      </w:r>
+    </w:p>
+    <w:p>
+      <w:pPr>
+        <w:pStyle w:val="Titre2"/>
+      </w:pPr>
+      <w:r>
+        <w:t xml:space="preserve">Compilation </w:t>
+      </w:r>
+      <w:r>
+        <w:t>Warnings</w:t>
+      </w:r>
+    </w:p>
+    <w:p>
+      <w:r>
+        <w:t xml:space="preserve">Contributors to </w:t>
+      </w:r>
+      <w:r>
+        <w:rPr>
+          <w:b/>
+        </w:rPr>
+        <w:t>macoslib</w:t>
+      </w:r>
+      <w:r>
+        <w:t xml:space="preserve"> always try to limit the number of warnings Xojo will display</w:t>
+      </w:r>
+      <w:r>
+        <w:t xml:space="preserve"> at compile time</w:t>
+      </w:r>
+      <w:r>
+        <w:t xml:space="preserve">. Most of the time, such warnings correspond to </w:t>
+      </w:r>
+      <w:r>
+        <w:rPr>
+          <w:i/>
+        </w:rPr>
+        <w:t>Unused method parameters, Unused local variables</w:t>
+      </w:r>
+      <w:r>
+        <w:t xml:space="preserve"> or </w:t>
+      </w:r>
+      <w:r>
+        <w:rPr>
+          <w:i/>
+        </w:rPr>
+        <w:t>Unused event parameters</w:t>
+      </w:r>
+      <w:r>
+        <w:t xml:space="preserve">. They are avoided on every platform by adding </w:t>
+      </w:r>
+      <w:r>
+        <w:rPr>
+          <w:i/>
+        </w:rPr>
+        <w:t>#pragma unused</w:t>
+      </w:r>
+      <w:r>
+        <w:t xml:space="preserve"> statements wherever necessary.</w:t>
+      </w:r>
+      <w:r>
+        <w:t xml:space="preserve"> As such, compilation of </w:t>
+      </w:r>
+      <w:r>
+        <w:rPr>
+          <w:b/>
+        </w:rPr>
+        <w:t>macoslib</w:t>
+      </w:r>
+      <w:r>
+        <w:t xml:space="preserve"> should raise almost no warnings.</w:t>
       </w:r>
     </w:p>
     <w:p>
@@ -3486,7 +3743,7 @@
         <w:rPr>
           <w:rStyle w:val="Marquenotebasdepage"/>
         </w:rPr>
-        <w:footnoteReference w:id="3"/>
+        <w:footnoteReference w:id="4"/>
       </w:r>
       <w:r>
         <w:t xml:space="preserve"> or unless the TextArea is refreshed</w:t>
@@ -3527,6 +3784,37 @@
     <w:p>
       <w:r>
         <w:t>You do not even need to remove your debugging code when building your application as DebugReport deactivates itself on building the application, i.e. it is not even compiled. But if you need it nonetheless, adjusting one or two constants will be enough.</w:t>
+      </w:r>
+    </w:p>
+    <w:p>
+      <w:pPr>
+        <w:pStyle w:val="Titre3"/>
+      </w:pPr>
+      <w:r>
+        <w:t>PropertyList</w:t>
+      </w:r>
+    </w:p>
+    <w:p>
+      <w:r>
+        <w:rPr>
+          <w:b/>
+        </w:rPr>
+        <w:t>DebugReport</w:t>
+      </w:r>
+      <w:r>
+        <w:t xml:space="preserve"> contains its own cross-platform implementation of XML PropertyLists</w:t>
+      </w:r>
+      <w:r>
+        <w:t xml:space="preserve"> which</w:t>
+      </w:r>
+      <w:r>
+        <w:t xml:space="preserve"> can </w:t>
+      </w:r>
+      <w:r>
+        <w:t xml:space="preserve">also </w:t>
+      </w:r>
+      <w:r>
+        <w:t>be used from outside DebugReport.</w:t>
       </w:r>
     </w:p>
     <w:sectPr>
@@ -3589,64 +3877,89 @@
     <w:p>
       <w:pPr>
         <w:pStyle w:val="Notedebasdepage"/>
-        <w:rPr>
+      </w:pPr>
+      <w:r>
+        <w:rPr>
+          <w:rStyle w:val="Marquenotebasdepage"/>
+        </w:rPr>
+        <w:footnoteRef/>
+      </w:r>
+      <w:r>
+        <w:t xml:space="preserve"> </w:t>
+      </w:r>
+      <w:r>
+        <w:rPr>
+          <w:rStyle w:val="CitationCar"/>
+          <w:i w:val="0"/>
           <w:sz w:val="20"/>
           <w:szCs w:val="20"/>
         </w:rPr>
-      </w:pPr>
-      <w:r>
-        <w:rPr>
-          <w:rStyle w:val="Marquenotebasdepage"/>
-        </w:rPr>
-        <w:footnoteRef/>
-      </w:r>
-      <w:r>
-        <w:t xml:space="preserve"> </w:t>
-      </w:r>
-      <w:r>
+        <w:t>Images have been blurred due to copyright issues.</w:t>
+      </w:r>
+    </w:p>
+  </w:footnote>
+  <w:footnote w:id="2">
+    <w:p>
+      <w:pPr>
+        <w:pStyle w:val="Notedebasdepage"/>
         <w:rPr>
           <w:sz w:val="20"/>
           <w:szCs w:val="20"/>
         </w:rPr>
-        <w:t>The size of each Extended Attribute is limited to ca. 8000 bytes.</w:t>
-      </w:r>
-    </w:p>
-  </w:footnote>
-  <w:footnote w:id="2">
-    <w:p>
-      <w:pPr>
-        <w:pStyle w:val="Notedebasdepage"/>
+      </w:pPr>
+      <w:r>
+        <w:rPr>
+          <w:rStyle w:val="Marquenotebasdepage"/>
+        </w:rPr>
+        <w:footnoteRef/>
+      </w:r>
+      <w:r>
+        <w:t xml:space="preserve"> </w:t>
+      </w:r>
+      <w:r>
         <w:rPr>
           <w:sz w:val="20"/>
           <w:szCs w:val="20"/>
         </w:rPr>
-      </w:pPr>
-      <w:r>
-        <w:rPr>
-          <w:rStyle w:val="Marquenotebasdepage"/>
-        </w:rPr>
-        <w:footnoteRef/>
-      </w:r>
-      <w:r>
-        <w:t xml:space="preserve"> </w:t>
-      </w:r>
-      <w:r>
+        <w:t>The size of each Extended Attribute is limited to ca. 8000 bytes.</w:t>
+      </w:r>
+    </w:p>
+  </w:footnote>
+  <w:footnote w:id="3">
+    <w:p>
+      <w:pPr>
+        <w:pStyle w:val="Notedebasdepage"/>
         <w:rPr>
           <w:sz w:val="20"/>
           <w:szCs w:val="20"/>
         </w:rPr>
-        <w:t>For more information, see http://docs.xojo.com/index.php/UTI</w:t>
+      </w:pPr>
+      <w:r>
+        <w:rPr>
+          <w:rStyle w:val="Marquenotebasdepage"/>
+        </w:rPr>
+        <w:footnoteRef/>
+      </w:r>
+      <w:r>
+        <w:t xml:space="preserve"> </w:t>
       </w:r>
       <w:r>
         <w:rPr>
           <w:sz w:val="20"/>
           <w:szCs w:val="20"/>
         </w:rPr>
+        <w:t>For more information, see http://docs.xojo.com/index.php/UTI</w:t>
+      </w:r>
+      <w:r>
+        <w:rPr>
+          <w:sz w:val="20"/>
+          <w:szCs w:val="20"/>
+        </w:rPr>
         <w:t xml:space="preserve"> .</w:t>
       </w:r>
     </w:p>
   </w:footnote>
-  <w:footnote w:id="3">
+  <w:footnote w:id="4">
     <w:p>
       <w:pPr>
         <w:pStyle w:val="Notedebasdepage"/>
@@ -4136,6 +4449,34 @@
     <w:rsid w:val="00225307"/>
     <w:rPr>
       <w:vertAlign w:val="superscript"/>
+    </w:rPr>
+  </w:style>
+  <w:style w:type="paragraph" w:styleId="Citation">
+    <w:name w:val="Quote"/>
+    <w:basedOn w:val="Normal"/>
+    <w:next w:val="Normal"/>
+    <w:link w:val="CitationCar"/>
+    <w:uiPriority w:val="29"/>
+    <w:qFormat/>
+    <w:rsid w:val="00B1287A"/>
+    <w:rPr>
+      <w:i/>
+      <w:iCs/>
+      <w:color w:val="000000" w:themeColor="text1"/>
+    </w:rPr>
+  </w:style>
+  <w:style w:type="character" w:customStyle="1" w:styleId="CitationCar">
+    <w:name w:val="Citation Car"/>
+    <w:basedOn w:val="Policepardfaut"/>
+    <w:link w:val="Citation"/>
+    <w:uiPriority w:val="29"/>
+    <w:rsid w:val="00B1287A"/>
+    <w:rPr>
+      <w:i/>
+      <w:iCs/>
+      <w:color w:val="000000" w:themeColor="text1"/>
+      <w:sz w:val="22"/>
+      <w:lang w:eastAsia="fr-FR"/>
     </w:rPr>
   </w:style>
 </w:styles>
@@ -4589,6 +4930,34 @@
       <w:vertAlign w:val="superscript"/>
     </w:rPr>
   </w:style>
+  <w:style w:type="paragraph" w:styleId="Citation">
+    <w:name w:val="Quote"/>
+    <w:basedOn w:val="Normal"/>
+    <w:next w:val="Normal"/>
+    <w:link w:val="CitationCar"/>
+    <w:uiPriority w:val="29"/>
+    <w:qFormat/>
+    <w:rsid w:val="00B1287A"/>
+    <w:rPr>
+      <w:i/>
+      <w:iCs/>
+      <w:color w:val="000000" w:themeColor="text1"/>
+    </w:rPr>
+  </w:style>
+  <w:style w:type="character" w:customStyle="1" w:styleId="CitationCar">
+    <w:name w:val="Citation Car"/>
+    <w:basedOn w:val="Policepardfaut"/>
+    <w:link w:val="Citation"/>
+    <w:uiPriority w:val="29"/>
+    <w:rsid w:val="00B1287A"/>
+    <w:rPr>
+      <w:i/>
+      <w:iCs/>
+      <w:color w:val="000000" w:themeColor="text1"/>
+      <w:sz w:val="22"/>
+      <w:lang w:eastAsia="fr-FR"/>
+    </w:rPr>
+  </w:style>
 </w:styles>
 </file>
 

</xml_diff>

<commit_message>
- Added NSThread.CallStackSymbols method - Created module ObjcRuntime which will define the C-level Objective-C Runtime functions. - Extended NotificationObserver so it can observe Distributed Notifications too. - Added getting/setting the new Mavericks Tags in NSURL and as an extension of FolderItem. - Added SystemFinderTags and SystemFinderTagColors to the SystemExtensions module as a workaround to get Finder tags and their corresponding color. - Improved DebugReports to properly handle Colors and array of Colors with or without alpha channel. - The QuickStart window now makes the difference between a brand new user and someone who already ran macoslib and set the default message/button accordingly.
Signed-off-by: Stéphane Mons <st.mons.lists@free.fr>
</commit_message>
<xml_diff>
--- a/Application/BuiltInDocuments/Macoslib Overview.docx
+++ b/Application/BuiltInDocuments/Macoslib Overview.docx
@@ -108,6 +108,8 @@
       <w:pPr>
         <w:pStyle w:val="Titre1"/>
       </w:pPr>
+      <w:bookmarkStart w:id="0" w:name="_GoBack"/>
+      <w:bookmarkEnd w:id="0"/>
       <w:r>
         <w:t>The Purpose of macoslib</w:t>
       </w:r>
@@ -427,8 +429,6 @@
             <w:r>
               <w:t>T</w:t>
             </w:r>
-            <w:bookmarkStart w:id="0" w:name="_GoBack"/>
-            <w:bookmarkEnd w:id="0"/>
             <w:r>
               <w:t>oolbars.</w:t>
             </w:r>
@@ -3728,7 +3728,13 @@
         <w:t>DebugReport</w:t>
       </w:r>
       <w:r>
-        <w:t xml:space="preserve"> is a way to easily display a list of values of any kind (</w:t>
+        <w:t xml:space="preserve"> is a</w:t>
+      </w:r>
+      <w:r>
+        <w:t>n easy</w:t>
+      </w:r>
+      <w:r>
+        <w:t xml:space="preserve"> way to display a list of values of any kind (</w:t>
       </w:r>
       <w:r>
         <w:t xml:space="preserve">any value </w:t>
@@ -3746,11 +3752,77 @@
         <w:footnoteReference w:id="4"/>
       </w:r>
       <w:r>
-        <w:t xml:space="preserve"> or unless the TextArea is refreshed</w:t>
+        <w:t xml:space="preserve"> or </w:t>
+      </w:r>
+      <w:r>
+        <w:t>until</w:t>
+      </w:r>
+      <w:r>
+        <w:t xml:space="preserve"> </w:t>
+      </w:r>
+      <w:r>
+        <w:t>its</w:t>
+      </w:r>
+      <w:r>
+        <w:t xml:space="preserve"> </w:t>
+      </w:r>
+      <w:r>
+        <w:t>window</w:t>
+      </w:r>
+      <w:r>
+        <w:t xml:space="preserve"> is refreshed</w:t>
       </w:r>
       <w:r>
         <w:t>. You can display a title, a warning or an error, each being displayed with a different color.</w:t>
       </w:r>
+      <w:r>
+        <w:t xml:space="preserve"> You can also scroll to the next/previous warning or error with a single click.</w:t>
+      </w:r>
+      <w:r>
+        <w:t xml:space="preserve"> Whenever your project raises an exception and falls into the debugger, you can still see the </w:t>
+      </w:r>
+      <w:r>
+        <w:t>contents of the debug log as it is stored internally</w:t>
+      </w:r>
+      <w:r>
+        <w:t xml:space="preserve"> by going to</w:t>
+      </w:r>
+      <w:r>
+        <w:t xml:space="preserve"> </w:t>
+      </w:r>
+      <w:r>
+        <w:rPr>
+          <w:rFonts w:hint="eastAsia"/>
+        </w:rPr>
+        <w:t>Globals</w:t>
+      </w:r>
+      <w:r>
+        <w:rPr>
+          <w:rFonts w:hint="eastAsia"/>
+        </w:rPr>
+        <w:t>→</w:t>
+      </w:r>
+      <w:r>
+        <w:rPr>
+          <w:rFonts w:hint="eastAsia"/>
+        </w:rPr>
+        <w:t>DebugReportModule</w:t>
+      </w:r>
+      <w:r>
+        <w:rPr>
+          <w:rFonts w:hint="eastAsia"/>
+        </w:rPr>
+        <w:t>→</w:t>
+      </w:r>
+      <w:r>
+        <w:rPr>
+          <w:rFonts w:hint="eastAsia"/>
+        </w:rPr>
+        <w:t>LogText</w:t>
+      </w:r>
+      <w:r>
+        <w:t>. Although you may prefer that each debugging message is echoed to the system so you can analyze it later. It is up to you.</w:t>
+      </w:r>
     </w:p>
     <w:p>
       <w:r>
@@ -3760,7 +3832,25 @@
         <w:t>often</w:t>
       </w:r>
       <w:r>
-        <w:t xml:space="preserve"> ask you to use only strings or to use separate methods to log an integer, a double or a string, </w:t>
+        <w:t xml:space="preserve"> ask you to </w:t>
+      </w:r>
+      <w:r>
+        <w:t xml:space="preserve">specify the type of value you want to log, either by </w:t>
+      </w:r>
+      <w:r>
+        <w:t>us</w:t>
+      </w:r>
+      <w:r>
+        <w:t>ing</w:t>
+      </w:r>
+      <w:r>
+        <w:t xml:space="preserve"> only strings or </w:t>
+      </w:r>
+      <w:r>
+        <w:t>by using</w:t>
+      </w:r>
+      <w:r>
+        <w:t xml:space="preserve"> separate methods to log an integer, a double or a string, </w:t>
       </w:r>
       <w:r>
         <w:rPr>
@@ -3772,10 +3862,28 @@
         <w:t xml:space="preserve"> automatically formats </w:t>
       </w:r>
       <w:r>
+        <w:rPr>
+          <w:b/>
+        </w:rPr>
         <w:t>any</w:t>
       </w:r>
       <w:r>
-        <w:t xml:space="preserve"> values you pass to it.</w:t>
+        <w:t xml:space="preserve"> values you pass to it</w:t>
+      </w:r>
+      <w:r>
+        <w:t xml:space="preserve"> or </w:t>
+      </w:r>
+      <w:r>
+        <w:rPr>
+          <w:b/>
+        </w:rPr>
+        <w:t>array</w:t>
+      </w:r>
+      <w:r>
+        <w:t xml:space="preserve"> of values</w:t>
+      </w:r>
+      <w:r>
+        <w:t>.</w:t>
       </w:r>
       <w:r>
         <w:t xml:space="preserve"> You can also create a custom formatter for your own classes.</w:t>
@@ -3783,7 +3891,36 @@
     </w:p>
     <w:p>
       <w:r>
-        <w:t>You do not even need to remove your debugging code when building your application as DebugReport deactivates itself on building the application, i.e. it is not even compiled. But if you need it nonetheless, adjusting one or two constants will be enough.</w:t>
+        <w:t xml:space="preserve">You do not even need to remove your debugging code when building your application as </w:t>
+      </w:r>
+      <w:r>
+        <w:rPr>
+          <w:b/>
+        </w:rPr>
+        <w:t>DebugReport</w:t>
+      </w:r>
+      <w:r>
+        <w:t xml:space="preserve"> deactivates itself on building the application, i.e. it is not even compiled. But if you need it nonetheless, adjusting one or two constants will be enough.</w:t>
+      </w:r>
+      <w:r>
+        <w:t xml:space="preserve"> You will never need to change the code.</w:t>
+      </w:r>
+    </w:p>
+    <w:p>
+      <w:r>
+        <w:rPr>
+          <w:b/>
+        </w:rPr>
+        <w:t>DebugReport</w:t>
+      </w:r>
+      <w:r>
+        <w:t xml:space="preserve"> can now also report NSNotifications on Cocoa. </w:t>
+      </w:r>
+      <w:r>
+        <w:t>Simply register</w:t>
+      </w:r>
+      <w:r>
+        <w:t xml:space="preserve"> the notification name, the target object or both and the logging window will do the rest for you with all the details needed.</w:t>
       </w:r>
     </w:p>
     <w:p>
@@ -3996,7 +4133,14 @@
           <w:sz w:val="20"/>
           <w:szCs w:val="20"/>
         </w:rPr>
-        <w:t>very seriously impairs the performances.</w:t>
+        <w:t>very ser</w:t>
+      </w:r>
+      <w:r>
+        <w:rPr>
+          <w:sz w:val="20"/>
+          <w:szCs w:val="20"/>
+        </w:rPr>
+        <w:t>iously impairs the performances, especially in tight loops. Pressing both Ctrl-Option will block force-refreshing whenever needed.</w:t>
       </w:r>
     </w:p>
   </w:footnote>
@@ -4238,7 +4382,6 @@
   <w:style w:type="character" w:default="1" w:styleId="Policepardfaut">
     <w:name w:val="Default Paragraph Font"/>
     <w:uiPriority w:val="1"/>
-    <w:semiHidden/>
     <w:unhideWhenUsed/>
   </w:style>
   <w:style w:type="table" w:default="1" w:styleId="TableauNormal">
@@ -4717,7 +4860,6 @@
   <w:style w:type="character" w:default="1" w:styleId="Policepardfaut">
     <w:name w:val="Default Paragraph Font"/>
     <w:uiPriority w:val="1"/>
-    <w:semiHidden/>
     <w:unhideWhenUsed/>
   </w:style>
   <w:style w:type="table" w:default="1" w:styleId="TableauNormal">

</xml_diff>